<commit_message>
relatorio atualizado e exemplo c# retirado
</commit_message>
<xml_diff>
--- a/Relatorio/Instituto Politécnico Cávado do Ave_CD.docx
+++ b/Relatorio/Instituto Politécnico Cávado do Ave_CD.docx
@@ -9,6 +9,8 @@
           <w:rFonts w:asciiTheme="minorHAnsi" w:eastAsiaTheme="minorEastAsia" w:hAnsiTheme="minorHAnsi" w:cstheme="minorBidi"/>
         </w:rPr>
       </w:pPr>
+      <w:bookmarkStart w:id="0" w:name="_Hlk73484599"/>
+      <w:bookmarkEnd w:id="0"/>
       <w:r>
         <w:rPr>
           <w:noProof/>
@@ -215,41 +217,17 @@
         <w:t>tilizada</w:t>
       </w:r>
       <w:r>
-        <w:t xml:space="preserve"> a linguagem de programação </w:t>
-      </w:r>
-      <w:proofErr w:type="spellStart"/>
-      <w:r>
-        <w:t>Python</w:t>
-      </w:r>
-      <w:proofErr w:type="spellEnd"/>
-      <w:r>
-        <w:t xml:space="preserve">, html e </w:t>
-      </w:r>
-      <w:proofErr w:type="spellStart"/>
-      <w:r>
-        <w:t>javascript</w:t>
-      </w:r>
-      <w:proofErr w:type="spellEnd"/>
-      <w:r>
-        <w:t>.</w:t>
-      </w:r>
-      <w:r>
-        <w:t xml:space="preserve"> </w:t>
-      </w:r>
-      <w:r>
-        <w:rPr>
-          <w:color w:val="FF0000"/>
-        </w:rPr>
-        <w:t xml:space="preserve">Meter aqui mais coisas relacionadas com o </w:t>
-      </w:r>
-      <w:proofErr w:type="spellStart"/>
-      <w:r>
-        <w:rPr>
-          <w:color w:val="FF0000"/>
-        </w:rPr>
-        <w:t>brower</w:t>
-      </w:r>
-      <w:proofErr w:type="spellEnd"/>
+        <w:t xml:space="preserve"> a linguagem de programação Python</w:t>
+      </w:r>
+      <w:r>
+        <w:t>, html e javascript</w:t>
+      </w:r>
+      <w:r>
+        <w:t>, sendo que o html e javascr</w:t>
+      </w:r>
+      <w:r>
+        <w:t>ipt serviram para desenvolver a aplicação cliente em browser.</w:t>
+      </w:r>
     </w:p>
     <w:p>
       <w:pPr>
@@ -379,47 +357,7 @@
     <w:p>
       <w:pPr>
         <w:pStyle w:val="SemEspaamento"/>
-        <w:rPr>
-          <w:rFonts w:cstheme="minorHAnsi"/>
-        </w:rPr>
-      </w:pPr>
-    </w:p>
-    <w:p>
-      <w:pPr>
-        <w:pStyle w:val="SemEspaamento"/>
-        <w:rPr>
-          <w:rFonts w:cstheme="minorHAnsi"/>
-        </w:rPr>
-      </w:pPr>
-      <w:r>
-        <w:rPr>
-          <w:sz w:val="23"/>
-          <w:szCs w:val="23"/>
-        </w:rPr>
-        <w:t>Repositório GitHub</w:t>
-      </w:r>
-      <w:r>
-        <w:rPr>
-          <w:sz w:val="23"/>
-          <w:szCs w:val="23"/>
-        </w:rPr>
-        <w:t>:</w:t>
-      </w:r>
-      <w:r>
-        <w:rPr>
-          <w:sz w:val="23"/>
-          <w:szCs w:val="23"/>
-        </w:rPr>
-        <w:t xml:space="preserve"> </w:t>
-      </w:r>
-      <w:r>
-        <w:rPr>
-          <w:color w:val="FF0000"/>
-          <w:sz w:val="23"/>
-          <w:szCs w:val="23"/>
-        </w:rPr>
-        <w:t>meter?</w:t>
-      </w:r>
+      </w:pPr>
     </w:p>
     <w:p>
       <w:pPr>
@@ -497,7 +435,13 @@
         <w:spacing w:line="480" w:lineRule="auto"/>
       </w:pPr>
       <w:r>
-        <w:t xml:space="preserve">A partir do enunciado e devido á sua clareza, facilmente percebemos quais funcionalidades teríamos de implementar e quais estruturas de dados seriam necessárias para o fazer. </w:t>
+        <w:t>A partir do enunciado e devido</w:t>
+      </w:r>
+      <w:r>
+        <w:t xml:space="preserve"> à</w:t>
+      </w:r>
+      <w:r>
+        <w:t xml:space="preserve"> sua clareza, facilmente percebemos quais funcionalidades teríamos de implementar e quais estruturas de dados seriam necessárias para o fazer. </w:t>
       </w:r>
     </w:p>
     <w:p>
@@ -517,131 +461,130 @@
     </w:p>
     <w:p>
       <w:pPr>
+        <w:pStyle w:val="SemEspaamento"/>
+      </w:pPr>
+    </w:p>
+    <w:p>
+      <w:pPr>
+        <w:pStyle w:val="SemEspaamento"/>
+        <w:jc w:val="center"/>
+      </w:pPr>
+      <w:r>
+        <w:t>Decisões Tomadas</w:t>
+      </w:r>
+    </w:p>
+    <w:p>
+      <w:pPr>
+        <w:pStyle w:val="SemEspaamento"/>
+        <w:jc w:val="center"/>
+      </w:pPr>
+    </w:p>
+    <w:p>
+      <w:pPr>
         <w:pStyle w:val="Default"/>
         <w:spacing w:line="480" w:lineRule="auto"/>
       </w:pPr>
       <w:r>
-        <w:rPr>
-          <w:color w:val="FF0000"/>
-        </w:rPr>
-        <w:t>Adicionalmente</w:t>
-      </w:r>
-      <w:r>
-        <w:rPr>
-          <w:color w:val="FF0000"/>
-        </w:rPr>
-        <w:t xml:space="preserve"> criamos um web </w:t>
-      </w:r>
-      <w:proofErr w:type="spellStart"/>
-      <w:r>
-        <w:rPr>
-          <w:color w:val="FF0000"/>
-        </w:rPr>
-        <w:t>brower</w:t>
-      </w:r>
-      <w:proofErr w:type="spellEnd"/>
-      <w:r>
-        <w:rPr>
-          <w:color w:val="FF0000"/>
-        </w:rPr>
-        <w:t xml:space="preserve"> </w:t>
-      </w:r>
-    </w:p>
-    <w:p>
-      <w:pPr>
-        <w:pStyle w:val="SemEspaamento"/>
-      </w:pPr>
+        <w:t xml:space="preserve">A partir da interpretação anterior, foi decidido que a primeira tarefa a realizar seria planear as estruturas que iriamos usar assim como idealizar o funcionamento geral do projeto. </w:t>
+      </w:r>
+    </w:p>
+    <w:p>
+      <w:pPr>
+        <w:pStyle w:val="Default"/>
+        <w:spacing w:line="480" w:lineRule="auto"/>
+      </w:pPr>
+      <w:r>
+        <w:t xml:space="preserve">Após isso, foram criadas as estruturas de dados necessárias para que fosse possível não só armazenar dados, mas também comunicar entre cliente e servidor. </w:t>
+      </w:r>
+    </w:p>
+    <w:p>
+      <w:pPr>
+        <w:pStyle w:val="Default"/>
+        <w:spacing w:line="480" w:lineRule="auto"/>
+      </w:pPr>
+      <w:r>
+        <w:t xml:space="preserve">Depois, foi iniciado o desenvolvimento da interface visual básica necessária para o envio e receção de mensagens, juntamente com o código básico relativo à troca de pacotes entre cliente e servidor. </w:t>
+      </w:r>
+    </w:p>
+    <w:p>
+      <w:pPr>
+        <w:pStyle w:val="Default"/>
+        <w:spacing w:line="480" w:lineRule="auto"/>
+      </w:pPr>
+      <w:r>
+        <w:t>Na aplicação cliente Browser é usado XMLHttpRequest</w:t>
+      </w:r>
+      <w:r>
+        <w:t xml:space="preserve"> em javascript</w:t>
+      </w:r>
+      <w:r>
+        <w:t xml:space="preserve"> de modo a enviar pedidos HTTP para o servidor.</w:t>
+      </w:r>
+      <w:r>
+        <w:t xml:space="preserve"> Para </w:t>
+      </w:r>
+      <w:r>
+        <w:t xml:space="preserve">enviar sockets em javascipt foi utilizado </w:t>
+      </w:r>
+      <w:r>
+        <w:t>socket.io.js</w:t>
+      </w:r>
+      <w:r>
+        <w:t>.</w:t>
+      </w:r>
     </w:p>
     <w:p>
       <w:pPr>
         <w:pStyle w:val="SemEspaamento"/>
         <w:jc w:val="center"/>
       </w:pPr>
-      <w:r>
-        <w:t>Decisões Tomadas</w:t>
-      </w:r>
+    </w:p>
+    <w:p>
+      <w:pPr>
+        <w:pStyle w:val="SemEspaamento"/>
+      </w:pPr>
+    </w:p>
+    <w:p>
+      <w:pPr>
+        <w:pStyle w:val="SemEspaamento"/>
+      </w:pPr>
+    </w:p>
+    <w:p>
+      <w:pPr>
+        <w:pStyle w:val="SemEspaamento"/>
+      </w:pPr>
+    </w:p>
+    <w:p>
+      <w:pPr>
+        <w:pStyle w:val="SemEspaamento"/>
+      </w:pPr>
+    </w:p>
+    <w:p>
+      <w:pPr>
+        <w:pStyle w:val="SemEspaamento"/>
+      </w:pPr>
+    </w:p>
+    <w:p>
+      <w:pPr>
+        <w:pStyle w:val="SemEspaamento"/>
+      </w:pPr>
+    </w:p>
+    <w:p>
+      <w:pPr>
+        <w:pStyle w:val="SemEspaamento"/>
+      </w:pPr>
+    </w:p>
+    <w:p>
+      <w:pPr>
+        <w:pStyle w:val="SemEspaamento"/>
+      </w:pPr>
     </w:p>
     <w:p>
       <w:pPr>
         <w:pStyle w:val="SemEspaamento"/>
         <w:jc w:val="center"/>
       </w:pPr>
-    </w:p>
-    <w:p>
-      <w:pPr>
-        <w:pStyle w:val="Default"/>
-        <w:spacing w:line="480" w:lineRule="auto"/>
-      </w:pPr>
-      <w:r>
-        <w:t xml:space="preserve">A partir da interpretação anterior, foi decidido que a primeira tarefa a realizar seria planear as estruturas que iriamos usar assim como idealizar o funcionamento geral do projeto. </w:t>
-      </w:r>
-    </w:p>
-    <w:p>
-      <w:pPr>
-        <w:pStyle w:val="Default"/>
-        <w:spacing w:line="480" w:lineRule="auto"/>
-      </w:pPr>
-      <w:r>
-        <w:t xml:space="preserve">Após isso, foram criadas as estruturas de dados necessárias para que fosse possível não só armazenar dados, mas também comunicar entre cliente e servidor. </w:t>
-      </w:r>
-    </w:p>
-    <w:p>
-      <w:pPr>
-        <w:pStyle w:val="Default"/>
-        <w:spacing w:line="480" w:lineRule="auto"/>
-      </w:pPr>
-      <w:r>
-        <w:t xml:space="preserve">Depois, foi iniciado o desenvolvimento da interface visual básica necessária para o envio e receção de mensagens, juntamente com o código básico relativo à troca de pacotes entre cliente e servidor. </w:t>
-      </w:r>
-    </w:p>
-    <w:p>
-      <w:pPr>
-        <w:pStyle w:val="SemEspaamento"/>
-        <w:jc w:val="center"/>
-      </w:pPr>
-    </w:p>
-    <w:p>
-      <w:pPr>
-        <w:pStyle w:val="SemEspaamento"/>
-      </w:pPr>
-    </w:p>
-    <w:p>
-      <w:pPr>
-        <w:pStyle w:val="SemEspaamento"/>
-      </w:pPr>
-    </w:p>
-    <w:p>
-      <w:pPr>
-        <w:pStyle w:val="SemEspaamento"/>
-      </w:pPr>
-    </w:p>
-    <w:p>
-      <w:pPr>
-        <w:pStyle w:val="SemEspaamento"/>
-      </w:pPr>
-    </w:p>
-    <w:p>
-      <w:pPr>
-        <w:pStyle w:val="SemEspaamento"/>
-      </w:pPr>
-    </w:p>
-    <w:p>
-      <w:pPr>
-        <w:pStyle w:val="SemEspaamento"/>
-      </w:pPr>
-    </w:p>
-    <w:p>
-      <w:pPr>
-        <w:pStyle w:val="SemEspaamento"/>
-      </w:pPr>
-    </w:p>
-    <w:p>
-      <w:pPr>
-        <w:pStyle w:val="SemEspaamento"/>
-        <w:jc w:val="center"/>
-      </w:pPr>
-      <w:r>
-        <w:lastRenderedPageBreak/>
+      <w:r>
         <w:t>Estrutura de Dados</w:t>
       </w:r>
     </w:p>
@@ -719,29 +662,13 @@
         <w:t>en</w:t>
       </w:r>
       <w:r>
-        <w:t>sagens. Como exemplos temos o caso dos ‘</w:t>
-      </w:r>
-      <w:proofErr w:type="spellStart"/>
-      <w:r>
-        <w:t>users</w:t>
-      </w:r>
-      <w:proofErr w:type="spellEnd"/>
-      <w:r>
-        <w:t xml:space="preserve">’ esta lista possui um dicionário </w:t>
+        <w:t xml:space="preserve">sagens. Como exemplos temos o caso dos ‘users’ esta lista possui um dicionário </w:t>
       </w:r>
       <w:r>
         <w:t xml:space="preserve">com </w:t>
       </w:r>
       <w:r>
-        <w:t>as chaves ‘</w:t>
-      </w:r>
-      <w:proofErr w:type="spellStart"/>
-      <w:r>
-        <w:t>username</w:t>
-      </w:r>
-      <w:proofErr w:type="spellEnd"/>
-      <w:r>
-        <w:t>’ e ‘password’ os</w:t>
+        <w:t>as chaves ‘username’ e ‘password’ os</w:t>
       </w:r>
       <w:r>
         <w:t xml:space="preserve"> seus</w:t>
@@ -756,26 +683,10 @@
         <w:t>‘ricardo’ e ‘18845’ respetivamente.</w:t>
       </w:r>
       <w:r>
-        <w:t xml:space="preserve"> Por outro lado, nas ‘</w:t>
-      </w:r>
-      <w:proofErr w:type="spellStart"/>
-      <w:r>
-        <w:t>messages</w:t>
-      </w:r>
-      <w:proofErr w:type="spellEnd"/>
-      <w:r>
-        <w:t>’</w:t>
-      </w:r>
-      <w:r>
-        <w:t xml:space="preserve"> as chaves são ‘</w:t>
-      </w:r>
-      <w:proofErr w:type="spellStart"/>
-      <w:r>
-        <w:t>id_sms</w:t>
-      </w:r>
-      <w:proofErr w:type="spellEnd"/>
-      <w:r>
-        <w:t xml:space="preserve">’ </w:t>
+        <w:t xml:space="preserve"> Por outro lado, nas ‘messages’</w:t>
+      </w:r>
+      <w:r>
+        <w:t xml:space="preserve"> as chaves são ‘id_sms’ </w:t>
       </w:r>
       <w:r>
         <w:t xml:space="preserve">representa </w:t>
@@ -787,31 +698,7 @@
         <w:t xml:space="preserve"> da mensagem</w:t>
       </w:r>
       <w:r>
-        <w:t>, ‘</w:t>
-      </w:r>
-      <w:proofErr w:type="spellStart"/>
-      <w:r>
-        <w:t>sms</w:t>
-      </w:r>
-      <w:proofErr w:type="spellEnd"/>
-      <w:r>
-        <w:t>’ representa a mensagem enviada pelo utilizador, ‘</w:t>
-      </w:r>
-      <w:proofErr w:type="spellStart"/>
-      <w:r>
-        <w:t>sender</w:t>
-      </w:r>
-      <w:proofErr w:type="spellEnd"/>
-      <w:r>
-        <w:t>’ representa quem enviou a mensagem ‘</w:t>
-      </w:r>
-      <w:proofErr w:type="spellStart"/>
-      <w:r>
-        <w:t>receiver</w:t>
-      </w:r>
-      <w:proofErr w:type="spellEnd"/>
-      <w:r>
-        <w:t>’ representa o</w:t>
+        <w:t>, ‘sms’ representa a mensagem enviada pelo utilizador, ‘sender’ representa quem enviou a mensagem ‘receiver’ representa o</w:t>
       </w:r>
       <w:r>
         <w:t>/s</w:t>
@@ -820,13 +707,8 @@
         <w:t xml:space="preserve"> utilizador</w:t>
       </w:r>
       <w:r>
-        <w:t>/</w:t>
-      </w:r>
-      <w:proofErr w:type="spellStart"/>
-      <w:r>
-        <w:t>es</w:t>
-      </w:r>
-      <w:proofErr w:type="spellEnd"/>
+        <w:t>/es</w:t>
+      </w:r>
       <w:r>
         <w:t xml:space="preserve"> que devem receber a mensagem</w:t>
       </w:r>
@@ -960,10 +842,10 @@
         </w:rPr>
         <w:lastRenderedPageBreak/>
         <w:drawing>
-          <wp:inline distT="0" distB="0" distL="0" distR="0" wp14:anchorId="77FD09F0" wp14:editId="7CB85BE2">
-            <wp:extent cx="5067739" cy="4694327"/>
+          <wp:inline distT="0" distB="0" distL="0" distR="0" wp14:anchorId="0BD6438F" wp14:editId="5B3AF04C">
+            <wp:extent cx="4839419" cy="4383730"/>
             <wp:effectExtent l="0" t="0" r="0" b="0"/>
-            <wp:docPr id="2" name="Imagem 2"/>
+            <wp:docPr id="1" name="Imagem 1" descr="Uma imagem com texto&#10;&#10;Descrição gerada automaticamente"/>
             <wp:cNvGraphicFramePr>
               <a:graphicFrameLocks xmlns:a="http://schemas.openxmlformats.org/drawingml/2006/main" noChangeAspect="1"/>
             </wp:cNvGraphicFramePr>
@@ -971,7 +853,7 @@
               <a:graphicData uri="http://schemas.openxmlformats.org/drawingml/2006/picture">
                 <pic:pic xmlns:pic="http://schemas.openxmlformats.org/drawingml/2006/picture">
                   <pic:nvPicPr>
-                    <pic:cNvPr id="2" name="Imagem 2"/>
+                    <pic:cNvPr id="1" name="Imagem 1" descr="Uma imagem com texto&#10;&#10;Descrição gerada automaticamente"/>
                     <pic:cNvPicPr/>
                   </pic:nvPicPr>
                   <pic:blipFill>
@@ -983,7 +865,7 @@
                   <pic:spPr>
                     <a:xfrm>
                       <a:off x="0" y="0"/>
-                      <a:ext cx="5067739" cy="4694327"/>
+                      <a:ext cx="4850231" cy="4393524"/>
                     </a:xfrm>
                     <a:prstGeom prst="rect">
                       <a:avLst/>
@@ -1014,7 +896,7 @@
           <w:rPr>
             <w:rStyle w:val="Hiperligao"/>
           </w:rPr>
-          <w:t>http://localhost:5000/send_message</w:t>
+          <w:t>http://localhost:5000/messages/send_message</w:t>
         </w:r>
       </w:hyperlink>
       <w:r>
@@ -1029,77 +911,13 @@
         <w:ind w:firstLine="0"/>
       </w:pPr>
       <w:r>
-        <w:t xml:space="preserve">Primeiramente era necessário fazer o login no servidor através do </w:t>
-      </w:r>
-      <w:proofErr w:type="spellStart"/>
-      <w:r>
-        <w:t>auth.login_required</w:t>
-      </w:r>
-      <w:proofErr w:type="spellEnd"/>
-      <w:r>
-        <w:t xml:space="preserve">, dentro da função verificou com uma condição a existência de um </w:t>
-      </w:r>
-      <w:proofErr w:type="spellStart"/>
-      <w:r>
-        <w:t>json</w:t>
-      </w:r>
-      <w:proofErr w:type="spellEnd"/>
-      <w:r>
-        <w:t xml:space="preserve"> com os campos ‘</w:t>
-      </w:r>
-      <w:proofErr w:type="spellStart"/>
-      <w:r>
-        <w:t>message</w:t>
-      </w:r>
-      <w:proofErr w:type="spellEnd"/>
-      <w:r>
-        <w:t>’(possuía a mensagem a enviar) e ‘</w:t>
-      </w:r>
-      <w:proofErr w:type="spellStart"/>
-      <w:r>
-        <w:t>receiver</w:t>
-      </w:r>
-      <w:proofErr w:type="spellEnd"/>
-      <w:r>
-        <w:t>’(utilizador ou grupo de utilizadores para onde se pretende enviar a mensagem)</w:t>
-      </w:r>
-      <w:r>
-        <w:t xml:space="preserve"> o campo ‘</w:t>
-      </w:r>
-      <w:proofErr w:type="spellStart"/>
-      <w:r>
-        <w:t>receiver</w:t>
-      </w:r>
-      <w:proofErr w:type="spellEnd"/>
-      <w:r>
-        <w:t>’ é enviado pelo utilizador com o seguinte formato ‘{”</w:t>
-      </w:r>
-      <w:proofErr w:type="spellStart"/>
-      <w:r>
-        <w:t>receiver</w:t>
-      </w:r>
-      <w:proofErr w:type="spellEnd"/>
-      <w:r>
-        <w:t>”: “</w:t>
-      </w:r>
-      <w:proofErr w:type="spellStart"/>
-      <w:r>
-        <w:t>ricardo,Carlos,Alberto</w:t>
-      </w:r>
-      <w:proofErr w:type="spellEnd"/>
-      <w:r>
-        <w:t>” }’</w:t>
-      </w:r>
-      <w:r>
-        <w:t xml:space="preserve"> com o </w:t>
-      </w:r>
-      <w:proofErr w:type="spellStart"/>
-      <w:r>
-        <w:t>split</w:t>
-      </w:r>
-      <w:proofErr w:type="spellEnd"/>
-      <w:r>
-        <w:t xml:space="preserve"> separamos os diferentes utilizadores por vírgulas e assi ter os recetores da mensagem.</w:t>
+        <w:t>Primeiramente era necessário fazer o login no servidor através do auth.login_required, dentro da função verificou com uma condição a existência de um json com os campos ‘message’(possuía a mensagem a enviar) e ‘receiver’(utilizador ou grupo de utilizadores para onde se pretende enviar a mensagem)</w:t>
+      </w:r>
+      <w:r>
+        <w:t xml:space="preserve"> o campo ‘receiver’ é enviado pelo utilizador com o seguinte formato ‘{”receiver”: “ricardo,Carlos,Alberto” }’</w:t>
+      </w:r>
+      <w:r>
+        <w:t xml:space="preserve"> com o split separamos os diferentes utilizadores por vírgulas e assi ter os recetores da mensagem.</w:t>
       </w:r>
     </w:p>
     <w:p>
@@ -1126,6 +944,11 @@
       <w:pPr>
         <w:ind w:firstLine="0"/>
         <w:jc w:val="center"/>
+      </w:pPr>
+    </w:p>
+    <w:p>
+      <w:pPr>
+        <w:ind w:firstLine="0"/>
       </w:pPr>
       <w:r>
         <w:rPr>
@@ -1133,10 +956,10 @@
         </w:rPr>
         <w:lastRenderedPageBreak/>
         <w:drawing>
-          <wp:inline distT="0" distB="0" distL="0" distR="0" wp14:anchorId="7B5EB380" wp14:editId="38B560DF">
-            <wp:extent cx="5479255" cy="2103302"/>
-            <wp:effectExtent l="0" t="0" r="7620" b="0"/>
-            <wp:docPr id="4" name="Imagem 4"/>
+          <wp:inline distT="0" distB="0" distL="0" distR="0" wp14:anchorId="498B0671" wp14:editId="170A58CA">
+            <wp:extent cx="5731510" cy="2665095"/>
+            <wp:effectExtent l="0" t="0" r="2540" b="1905"/>
+            <wp:docPr id="11" name="Imagem 11" descr="Uma imagem com texto&#10;&#10;Descrição gerada automaticamente"/>
             <wp:cNvGraphicFramePr>
               <a:graphicFrameLocks xmlns:a="http://schemas.openxmlformats.org/drawingml/2006/main" noChangeAspect="1"/>
             </wp:cNvGraphicFramePr>
@@ -1144,7 +967,7 @@
               <a:graphicData uri="http://schemas.openxmlformats.org/drawingml/2006/picture">
                 <pic:pic xmlns:pic="http://schemas.openxmlformats.org/drawingml/2006/picture">
                   <pic:nvPicPr>
-                    <pic:cNvPr id="4" name="Imagem 4"/>
+                    <pic:cNvPr id="11" name="Imagem 11" descr="Uma imagem com texto&#10;&#10;Descrição gerada automaticamente"/>
                     <pic:cNvPicPr/>
                   </pic:nvPicPr>
                   <pic:blipFill>
@@ -1156,7 +979,7 @@
                   <pic:spPr>
                     <a:xfrm>
                       <a:off x="0" y="0"/>
-                      <a:ext cx="5479255" cy="2103302"/>
+                      <a:ext cx="5731510" cy="2665095"/>
                     </a:xfrm>
                     <a:prstGeom prst="rect">
                       <a:avLst/>
@@ -1174,14 +997,145 @@
         <w:ind w:firstLine="0"/>
       </w:pPr>
       <w:r>
+        <w:t xml:space="preserve">Para consultar </w:t>
+      </w:r>
+      <w:r>
+        <w:t xml:space="preserve">todas </w:t>
+      </w:r>
+      <w:r>
+        <w:t xml:space="preserve">as mensagens entretanto recebidas na caixa de mensagens criou-se a rota </w:t>
+      </w:r>
+      <w:hyperlink r:id="rId14" w:history="1">
+        <w:r>
+          <w:rPr>
+            <w:rStyle w:val="Hiperligao"/>
+          </w:rPr>
+          <w:t>http://localhost:5000/messages/get_messages</w:t>
+        </w:r>
+      </w:hyperlink>
+      <w:r>
+        <w:rPr>
+          <w:rStyle w:val="Hiperligao"/>
+        </w:rPr>
+        <w:t xml:space="preserve"> </w:t>
+      </w:r>
+      <w:r>
+        <w:t>com o método</w:t>
+      </w:r>
+      <w:r>
+        <w:t xml:space="preserve"> GET</w:t>
+      </w:r>
+      <w:r>
+        <w:t>.</w:t>
+      </w:r>
+    </w:p>
+    <w:p>
+      <w:pPr>
+        <w:ind w:firstLine="0"/>
+      </w:pPr>
+      <w:r>
+        <w:t>Primeiramente era necessário fazer o login no servidor através do auth.login_required</w:t>
+      </w:r>
+      <w:r>
+        <w:t>, de seguida com auxílio de um ciclo for percorreu-se todas as mensagens dentro da estrutura de dados onde estas</w:t>
+      </w:r>
+      <w:r>
+        <w:t xml:space="preserve"> se</w:t>
+      </w:r>
+      <w:r>
+        <w:t xml:space="preserve"> encontravam armazenadas e a</w:t>
+      </w:r>
+      <w:r>
+        <w:t>d</w:t>
+      </w:r>
+      <w:r>
+        <w:t>i</w:t>
+      </w:r>
+      <w:r>
+        <w:t>ci</w:t>
+      </w:r>
+      <w:r>
+        <w:t>onou-se apenas aquelas que eram direcionadas ao utilizador com ajuda de uma lista auxiliar (all_message).</w:t>
+      </w:r>
+    </w:p>
+    <w:p>
+      <w:pPr>
+        <w:ind w:firstLine="0"/>
+      </w:pPr>
+      <w:r>
+        <w:t xml:space="preserve">Para ler e consultar uma mensagem em específica criou-se a rota </w:t>
+      </w:r>
+      <w:hyperlink r:id="rId15" w:history="1">
+        <w:r>
+          <w:rPr>
+            <w:rStyle w:val="Hiperligao"/>
+          </w:rPr>
+          <w:t>http://localhost:5000/get_message/message_id</w:t>
+        </w:r>
+      </w:hyperlink>
+      <w:r>
+        <w:t xml:space="preserve"> </w:t>
+      </w:r>
+      <w:r>
+        <w:t>com o método GET.</w:t>
+      </w:r>
+    </w:p>
+    <w:p>
+      <w:pPr>
+        <w:ind w:firstLine="0"/>
+      </w:pPr>
+      <w:r>
+        <w:t xml:space="preserve">A grande diferença entre esta rota e a anterior </w:t>
+      </w:r>
+      <w:r>
+        <w:t>encontra-se no</w:t>
+      </w:r>
+      <w:r>
+        <w:t xml:space="preserve"> estado da men</w:t>
+      </w:r>
+      <w:r>
+        <w:t>s</w:t>
+      </w:r>
+      <w:r>
+        <w:t>agem</w:t>
+      </w:r>
+      <w:r>
+        <w:t xml:space="preserve"> este </w:t>
+      </w:r>
+      <w:r>
+        <w:t>passa de “N(Not Read)” a “R(Read)”</w:t>
+      </w:r>
+      <w:r>
+        <w:t xml:space="preserve"> permitindo assim</w:t>
+      </w:r>
+      <w:r>
+        <w:t>,</w:t>
+      </w:r>
+      <w:r>
+        <w:t xml:space="preserve"> identificar aquelas mensagens que foram </w:t>
+      </w:r>
+      <w:r>
+        <w:t>ou</w:t>
+      </w:r>
+      <w:r>
+        <w:t xml:space="preserve"> não lidas.</w:t>
+      </w:r>
+    </w:p>
+    <w:p>
+      <w:pPr>
+        <w:ind w:firstLine="0"/>
+        <w:jc w:val="center"/>
+      </w:pPr>
+      <w:r>
         <w:rPr>
           <w:noProof/>
         </w:rPr>
+        <w:lastRenderedPageBreak/>
         <w:drawing>
-          <wp:inline distT="0" distB="0" distL="0" distR="0" wp14:anchorId="1A1CF628" wp14:editId="7548D40D">
-            <wp:extent cx="5731510" cy="2044700"/>
-            <wp:effectExtent l="0" t="0" r="0" b="0"/>
-            <wp:docPr id="5" name="Imagem 5"/>
+          <wp:inline distT="0" distB="0" distL="0" distR="0" wp14:anchorId="496CA617" wp14:editId="0C0283F3">
+            <wp:extent cx="5363323" cy="2391109"/>
+            <wp:effectExtent l="0" t="0" r="0" b="9525"/>
+            <wp:docPr id="13" name="Imagem 13" descr="Uma imagem com texto&#10;&#10;Descrição gerada automaticamente"/>
             <wp:cNvGraphicFramePr>
               <a:graphicFrameLocks xmlns:a="http://schemas.openxmlformats.org/drawingml/2006/main" noChangeAspect="1"/>
             </wp:cNvGraphicFramePr>
@@ -1189,11 +1143,11 @@
               <a:graphicData uri="http://schemas.openxmlformats.org/drawingml/2006/picture">
                 <pic:pic xmlns:pic="http://schemas.openxmlformats.org/drawingml/2006/picture">
                   <pic:nvPicPr>
-                    <pic:cNvPr id="5" name="Imagem 5"/>
+                    <pic:cNvPr id="13" name="Imagem 13" descr="Uma imagem com texto&#10;&#10;Descrição gerada automaticamente"/>
                     <pic:cNvPicPr/>
                   </pic:nvPicPr>
                   <pic:blipFill>
-                    <a:blip r:embed="rId14"/>
+                    <a:blip r:embed="rId16"/>
                     <a:stretch>
                       <a:fillRect/>
                     </a:stretch>
@@ -1201,7 +1155,7 @@
                   <pic:spPr>
                     <a:xfrm>
                       <a:off x="0" y="0"/>
-                      <a:ext cx="5731510" cy="2044700"/>
+                      <a:ext cx="5363323" cy="2391109"/>
                     </a:xfrm>
                     <a:prstGeom prst="rect">
                       <a:avLst/>
@@ -1217,35 +1171,56 @@
     <w:p>
       <w:pPr>
         <w:ind w:firstLine="0"/>
-      </w:pPr>
-      <w:r>
-        <w:t xml:space="preserve">Para consultar </w:t>
-      </w:r>
-      <w:r>
-        <w:t xml:space="preserve">todas </w:t>
-      </w:r>
-      <w:r>
-        <w:t xml:space="preserve">as mensagens entretanto recebidas na caixa de mensagens criou-se a rota </w:t>
-      </w:r>
-      <w:hyperlink r:id="rId15" w:history="1">
+        <w:jc w:val="center"/>
+      </w:pPr>
+    </w:p>
+    <w:p>
+      <w:pPr>
+        <w:ind w:firstLine="0"/>
+      </w:pPr>
+      <w:r>
+        <w:t xml:space="preserve">Para remover uma mensagem da caixa de mensagem, criou-se a rota </w:t>
+      </w:r>
+      <w:hyperlink r:id="rId17" w:history="1">
         <w:r>
           <w:rPr>
             <w:rStyle w:val="Hiperligao"/>
           </w:rPr>
-          <w:t>http://localhost:5000/get_messages</w:t>
+          <w:t>http://localhost:5000/messages/remove_message</w:t>
         </w:r>
       </w:hyperlink>
       <w:r>
         <w:rPr>
           <w:rStyle w:val="Hiperligao"/>
         </w:rPr>
+        <w:t>/</w:t>
+      </w:r>
+      <w:r>
+        <w:rPr>
+          <w:rStyle w:val="Hiperligao"/>
+        </w:rPr>
+        <w:t>&lt;int:</w:t>
+      </w:r>
+      <w:r>
+        <w:rPr>
+          <w:rStyle w:val="Hiperligao"/>
+        </w:rPr>
+        <w:t>message_i</w:t>
+      </w:r>
+      <w:r>
+        <w:rPr>
+          <w:rStyle w:val="Hiperligao"/>
+        </w:rPr>
+        <w:t>d&gt;</w:t>
+      </w:r>
+      <w:r>
         <w:t xml:space="preserve"> </w:t>
       </w:r>
       <w:r>
-        <w:t>com o método</w:t>
-      </w:r>
-      <w:r>
-        <w:t xml:space="preserve"> GET</w:t>
+        <w:t xml:space="preserve">com o método </w:t>
+      </w:r>
+      <w:r>
+        <w:t>DELETE</w:t>
       </w:r>
       <w:r>
         <w:t>.</w:t>
@@ -1256,150 +1231,125 @@
         <w:ind w:firstLine="0"/>
       </w:pPr>
       <w:r>
-        <w:t xml:space="preserve">Primeiramente era necessário fazer o login no servidor através do </w:t>
-      </w:r>
-      <w:proofErr w:type="spellStart"/>
-      <w:r>
-        <w:t>auth.login_required</w:t>
-      </w:r>
-      <w:proofErr w:type="spellEnd"/>
-      <w:r>
-        <w:t>, de seguida com auxílio de um ciclo for percorreu-se todas as mensagens dentro da estrutura de dados onde estas</w:t>
-      </w:r>
-      <w:r>
-        <w:t xml:space="preserve"> se</w:t>
-      </w:r>
-      <w:r>
-        <w:t xml:space="preserve"> encontravam armazenadas e a</w:t>
-      </w:r>
-      <w:r>
-        <w:t>d</w:t>
-      </w:r>
-      <w:r>
-        <w:t>i</w:t>
-      </w:r>
-      <w:r>
-        <w:t>ci</w:t>
-      </w:r>
-      <w:r>
-        <w:t>onou-se apenas aquelas que eram direcionadas ao utilizador com ajuda de uma lista auxiliar (</w:t>
-      </w:r>
-      <w:proofErr w:type="spellStart"/>
-      <w:r>
-        <w:t>all_message</w:t>
-      </w:r>
-      <w:proofErr w:type="spellEnd"/>
-      <w:r>
-        <w:t>).</w:t>
-      </w:r>
-    </w:p>
-    <w:p>
-      <w:pPr>
-        <w:ind w:firstLine="0"/>
-      </w:pPr>
-      <w:r>
-        <w:t xml:space="preserve">Para ler e consultar uma mensagem em específica criou-se a rota </w:t>
-      </w:r>
-      <w:hyperlink r:id="rId16" w:history="1">
-        <w:r>
-          <w:rPr>
-            <w:rStyle w:val="Hiperligao"/>
-          </w:rPr>
-          <w:t>http://localhost:5000/get_message/message_id</w:t>
-        </w:r>
-      </w:hyperlink>
-      <w:r>
-        <w:t xml:space="preserve"> </w:t>
-      </w:r>
-      <w:r>
-        <w:t>com o método GET.</w:t>
-      </w:r>
-    </w:p>
-    <w:p>
-      <w:pPr>
-        <w:ind w:firstLine="0"/>
-      </w:pPr>
-      <w:r>
-        <w:t xml:space="preserve">A grande diferença entre esta rota e a anterior </w:t>
-      </w:r>
-      <w:r>
-        <w:t>encontra-se no</w:t>
-      </w:r>
-      <w:r>
-        <w:t xml:space="preserve"> estado da men</w:t>
-      </w:r>
-      <w:r>
-        <w:t>s</w:t>
-      </w:r>
-      <w:r>
-        <w:t>agem</w:t>
-      </w:r>
-      <w:r>
-        <w:t xml:space="preserve"> este </w:t>
-      </w:r>
-      <w:r>
-        <w:t>passa de “</w:t>
-      </w:r>
-      <w:proofErr w:type="gramStart"/>
-      <w:r>
-        <w:t>N(</w:t>
-      </w:r>
-      <w:proofErr w:type="spellStart"/>
-      <w:proofErr w:type="gramEnd"/>
-      <w:r>
-        <w:t>Not</w:t>
-      </w:r>
-      <w:proofErr w:type="spellEnd"/>
-      <w:r>
-        <w:t xml:space="preserve"> </w:t>
-      </w:r>
-      <w:proofErr w:type="spellStart"/>
-      <w:r>
-        <w:t>Read</w:t>
-      </w:r>
-      <w:proofErr w:type="spellEnd"/>
-      <w:r>
-        <w:t>)” a “R(</w:t>
-      </w:r>
-      <w:proofErr w:type="spellStart"/>
-      <w:r>
-        <w:t>Read</w:t>
-      </w:r>
-      <w:proofErr w:type="spellEnd"/>
-      <w:r>
-        <w:t>)”</w:t>
-      </w:r>
-      <w:r>
-        <w:t xml:space="preserve"> permitindo assim</w:t>
-      </w:r>
-      <w:r>
-        <w:t>,</w:t>
-      </w:r>
-      <w:r>
-        <w:t xml:space="preserve"> identificar aquelas mensagens que foram </w:t>
-      </w:r>
-      <w:r>
-        <w:t>ou</w:t>
-      </w:r>
-      <w:r>
-        <w:t xml:space="preserve"> não lidas.</w:t>
-      </w:r>
-    </w:p>
-    <w:p>
-      <w:pPr>
-        <w:ind w:firstLine="0"/>
-        <w:jc w:val="center"/>
+        <w:t>Primeiramente era necessário fazer o login no servidor através do auth.login_required,</w:t>
+      </w:r>
+      <w:r>
+        <w:t xml:space="preserve"> de seguida com um ciclo for percorreu-se a estrutura de Dados ‘messages’ onde continha todas menagens e verificou-se se o utilizador possuía alguma</w:t>
+      </w:r>
+      <w:r>
+        <w:t xml:space="preserve"> com o id em específico</w:t>
+      </w:r>
+      <w:r>
+        <w:t>(message_id)</w:t>
+      </w:r>
+      <w:r>
+        <w:t xml:space="preserve"> em caso afirmativo o ‘status’ mensagem passava a ‘D’ de deleted ou seja ficava como apaga do sistema para o utilizador, em caso negativo era dado um abort(404) assim como não possuía qualquer mensagem com aquele id.</w:t>
+      </w:r>
+    </w:p>
+    <w:p>
+      <w:pPr>
+        <w:ind w:firstLine="0"/>
+      </w:pPr>
+    </w:p>
+    <w:p>
+      <w:pPr>
+        <w:ind w:firstLine="0"/>
+      </w:pPr>
+    </w:p>
+    <w:p>
+      <w:pPr>
+        <w:ind w:firstLine="0"/>
+      </w:pPr>
+    </w:p>
+    <w:p>
+      <w:pPr>
+        <w:pStyle w:val="TtulodeSeco"/>
+        <w:numPr>
+          <w:ilvl w:val="0"/>
+          <w:numId w:val="14"/>
+        </w:numPr>
+        <w:jc w:val="left"/>
+      </w:pPr>
+      <w:r>
+        <w:lastRenderedPageBreak/>
+        <w:t>Serviço de troca de Mensagens de Texto Instantâneas</w:t>
+      </w:r>
+    </w:p>
+    <w:p/>
+    <w:p>
+      <w:pPr>
+        <w:ind w:firstLine="0"/>
+      </w:pPr>
+      <w:r>
+        <w:t>Uma API de serviço para troca de mensagens de texto instantâneas usando canais de comunicação</w:t>
+      </w:r>
+      <w:r>
+        <w:t xml:space="preserve">. Uma mensagem enviada </w:t>
+      </w:r>
+      <w:r>
+        <w:t xml:space="preserve">para um canal é entregue, imediatamente, a todos os utilizadores registados nesse canal que estão à escuta. </w:t>
+      </w:r>
+      <w:r>
+        <w:t>Cada utilizador depois de autenticado deve ser capaz de:</w:t>
+      </w:r>
+    </w:p>
+    <w:p>
+      <w:pPr>
+        <w:pStyle w:val="PargrafodaLista"/>
+        <w:numPr>
+          <w:ilvl w:val="0"/>
+          <w:numId w:val="13"/>
+        </w:numPr>
+      </w:pPr>
+      <w:r>
+        <w:t>Enviar uma mensagem para um canal específico.</w:t>
+      </w:r>
+    </w:p>
+    <w:p>
+      <w:pPr>
+        <w:pStyle w:val="PargrafodaLista"/>
+        <w:numPr>
+          <w:ilvl w:val="0"/>
+          <w:numId w:val="13"/>
+        </w:numPr>
+      </w:pPr>
+      <w:r>
+        <w:t>Registar o próprio utilizador num canal. Este registo é persistente, um utilizador só precisa de registar uma vez no canal.</w:t>
+      </w:r>
+    </w:p>
+    <w:p>
+      <w:pPr>
+        <w:pStyle w:val="PargrafodaLista"/>
+        <w:numPr>
+          <w:ilvl w:val="0"/>
+          <w:numId w:val="13"/>
+        </w:numPr>
+      </w:pPr>
+      <w:r>
+        <w:t>Cancelar o registo num canal, i.e., deixar de receber mensagens desse canal.</w:t>
+      </w:r>
+    </w:p>
+    <w:p>
+      <w:pPr>
+        <w:ind w:firstLine="0"/>
       </w:pPr>
       <w:r>
         <w:rPr>
           <w:noProof/>
         </w:rPr>
-        <w:lastRenderedPageBreak/>
         <w:drawing>
-          <wp:inline distT="0" distB="0" distL="0" distR="0" wp14:anchorId="3DF1AE63" wp14:editId="530B20CD">
-            <wp:extent cx="4793395" cy="2187130"/>
-            <wp:effectExtent l="0" t="0" r="7620" b="3810"/>
-            <wp:docPr id="7" name="Imagem 7"/>
+          <wp:anchor distT="0" distB="0" distL="114300" distR="114300" simplePos="0" relativeHeight="251662336" behindDoc="0" locked="0" layoutInCell="1" allowOverlap="1" wp14:anchorId="214801EA" wp14:editId="7A2AD3F7">
+            <wp:simplePos x="0" y="0"/>
+            <wp:positionH relativeFrom="margin">
+              <wp:align>center</wp:align>
+            </wp:positionH>
+            <wp:positionV relativeFrom="paragraph">
+              <wp:posOffset>166837</wp:posOffset>
+            </wp:positionV>
+            <wp:extent cx="5227320" cy="2357755"/>
+            <wp:effectExtent l="0" t="0" r="0" b="4445"/>
+            <wp:wrapTopAndBottom/>
+            <wp:docPr id="24" name="Imagem 24" descr="Uma imagem com texto&#10;&#10;Descrição gerada automaticamente"/>
             <wp:cNvGraphicFramePr>
               <a:graphicFrameLocks xmlns:a="http://schemas.openxmlformats.org/drawingml/2006/main" noChangeAspect="1"/>
             </wp:cNvGraphicFramePr>
@@ -1407,11 +1357,11 @@
               <a:graphicData uri="http://schemas.openxmlformats.org/drawingml/2006/picture">
                 <pic:pic xmlns:pic="http://schemas.openxmlformats.org/drawingml/2006/picture">
                   <pic:nvPicPr>
-                    <pic:cNvPr id="7" name="Imagem 7"/>
+                    <pic:cNvPr id="24" name="Imagem 24" descr="Uma imagem com texto&#10;&#10;Descrição gerada automaticamente"/>
                     <pic:cNvPicPr/>
                   </pic:nvPicPr>
                   <pic:blipFill>
-                    <a:blip r:embed="rId17"/>
+                    <a:blip r:embed="rId18"/>
                     <a:stretch>
                       <a:fillRect/>
                     </a:stretch>
@@ -1419,7 +1369,7 @@
                   <pic:spPr>
                     <a:xfrm>
                       <a:off x="0" y="0"/>
-                      <a:ext cx="4793395" cy="2187130"/>
+                      <a:ext cx="5227320" cy="2357755"/>
                     </a:xfrm>
                     <a:prstGeom prst="rect">
                       <a:avLst/>
@@ -1428,467 +1378,78 @@
                 </pic:pic>
               </a:graphicData>
             </a:graphic>
-          </wp:inline>
+          </wp:anchor>
         </w:drawing>
       </w:r>
     </w:p>
     <w:p>
       <w:pPr>
         <w:ind w:firstLine="0"/>
-        <w:jc w:val="center"/>
-      </w:pPr>
-    </w:p>
-    <w:p>
-      <w:pPr>
-        <w:ind w:firstLine="0"/>
-      </w:pPr>
-      <w:r>
-        <w:t xml:space="preserve">Para remover uma mensagem da caixa de mensagem, criou-se a rota </w:t>
-      </w:r>
-      <w:hyperlink r:id="rId18" w:history="1">
-        <w:r>
-          <w:rPr>
-            <w:rStyle w:val="Hiperligao"/>
-          </w:rPr>
-          <w:t>http://localhost:5000/remove_message</w:t>
-        </w:r>
-      </w:hyperlink>
-      <w:r>
-        <w:rPr>
-          <w:rStyle w:val="Hiperligao"/>
-        </w:rPr>
-        <w:t>/message_id</w:t>
+      </w:pPr>
+      <w:r>
+        <w:t>De modo a poder enviar mensagens em tempo real sem necessidade de realizar nenhuma ação para receber as mensagens instantâneas</w:t>
       </w:r>
       <w:r>
         <w:t xml:space="preserve"> </w:t>
       </w:r>
       <w:r>
-        <w:t xml:space="preserve">com o método </w:t>
-      </w:r>
-      <w:r>
-        <w:t>DELETE</w:t>
-      </w:r>
-      <w:r>
-        <w:t>.</w:t>
-      </w:r>
-    </w:p>
-    <w:p>
-      <w:pPr>
-        <w:ind w:firstLine="0"/>
-      </w:pPr>
-      <w:r>
-        <w:t xml:space="preserve">Primeiramente era necessário fazer o login no servidor através do </w:t>
-      </w:r>
-      <w:proofErr w:type="spellStart"/>
-      <w:r>
-        <w:t>auth.login_required</w:t>
-      </w:r>
-      <w:proofErr w:type="spellEnd"/>
-      <w:r>
-        <w:t>,</w:t>
-      </w:r>
-      <w:r>
-        <w:t xml:space="preserve"> de seguida com um ciclo for percorreu-se a estrutura de Dados ‘</w:t>
-      </w:r>
-      <w:proofErr w:type="spellStart"/>
-      <w:r>
-        <w:t>messages</w:t>
-      </w:r>
-      <w:proofErr w:type="spellEnd"/>
-      <w:r>
-        <w:t>’ onde continha todas menagens e verificou-se se o utilizador possuía alguma</w:t>
-      </w:r>
-      <w:r>
-        <w:t xml:space="preserve"> com o id em específico</w:t>
-      </w:r>
-      <w:r>
-        <w:t>(</w:t>
-      </w:r>
-      <w:proofErr w:type="spellStart"/>
-      <w:r>
-        <w:t>message_id</w:t>
-      </w:r>
-      <w:proofErr w:type="spellEnd"/>
-      <w:r>
-        <w:t>)</w:t>
-      </w:r>
-      <w:r>
-        <w:t xml:space="preserve"> em caso afirmativo o ‘status’ mensagem passava a ‘D’ de </w:t>
-      </w:r>
-      <w:proofErr w:type="spellStart"/>
-      <w:r>
-        <w:t>deleted</w:t>
-      </w:r>
-      <w:proofErr w:type="spellEnd"/>
-      <w:r>
-        <w:t xml:space="preserve"> ou seja ficava como apaga do sistema para o utilizador, em caso negativo era dado um </w:t>
-      </w:r>
-      <w:proofErr w:type="spellStart"/>
-      <w:proofErr w:type="gramStart"/>
-      <w:r>
-        <w:t>abort</w:t>
-      </w:r>
-      <w:proofErr w:type="spellEnd"/>
-      <w:r>
-        <w:t>(</w:t>
-      </w:r>
-      <w:proofErr w:type="gramEnd"/>
-      <w:r>
-        <w:t>404) assim como não possuía qualquer mensagem com aquele id.</w:t>
-      </w:r>
-    </w:p>
-    <w:p>
-      <w:pPr>
-        <w:ind w:firstLine="0"/>
-      </w:pPr>
-    </w:p>
-    <w:p>
-      <w:pPr>
-        <w:ind w:firstLine="0"/>
-      </w:pPr>
-    </w:p>
-    <w:p>
-      <w:pPr>
-        <w:ind w:firstLine="0"/>
-      </w:pPr>
-    </w:p>
-    <w:p>
-      <w:pPr>
-        <w:pStyle w:val="TtulodeSeco"/>
-        <w:numPr>
-          <w:ilvl w:val="0"/>
-          <w:numId w:val="14"/>
-        </w:numPr>
-        <w:jc w:val="left"/>
-      </w:pPr>
-      <w:r>
-        <w:lastRenderedPageBreak/>
-        <w:t>Serviço de troca de Mensagens de Texto Instantâneas</w:t>
-      </w:r>
-    </w:p>
-    <w:p/>
-    <w:p>
-      <w:pPr>
-        <w:ind w:firstLine="0"/>
-      </w:pPr>
-      <w:r>
-        <w:t>Uma API de serviço para troca de mensagens de texto instantâneas usando canais de comunicação</w:t>
-      </w:r>
-      <w:r>
-        <w:t xml:space="preserve">. Uma mensagem enviada </w:t>
-      </w:r>
-      <w:r>
-        <w:t xml:space="preserve">para um canal é entregue, imediatamente, a todos os utilizadores registados nesse canal que estão à escuta. </w:t>
-      </w:r>
-      <w:r>
-        <w:t>Cada utilizador depois de autenticado deve ser capaz de:</w:t>
-      </w:r>
-    </w:p>
-    <w:p>
-      <w:pPr>
-        <w:pStyle w:val="PargrafodaLista"/>
-        <w:numPr>
-          <w:ilvl w:val="0"/>
-          <w:numId w:val="13"/>
-        </w:numPr>
-      </w:pPr>
-      <w:r>
-        <w:t>Enviar uma mensagem para um canal específico.</w:t>
-      </w:r>
-    </w:p>
-    <w:p>
-      <w:pPr>
-        <w:pStyle w:val="PargrafodaLista"/>
-        <w:numPr>
-          <w:ilvl w:val="0"/>
-          <w:numId w:val="13"/>
-        </w:numPr>
-      </w:pPr>
-      <w:r>
-        <w:t>Registar o próprio utilizador num canal. Este registo é persistente, um utilizador só precisa de registar uma vez no canal.</w:t>
-      </w:r>
-    </w:p>
-    <w:p>
-      <w:pPr>
-        <w:pStyle w:val="PargrafodaLista"/>
-        <w:numPr>
-          <w:ilvl w:val="0"/>
-          <w:numId w:val="13"/>
-        </w:numPr>
-      </w:pPr>
-      <w:r>
-        <w:t>Cancelar o registo num canal, i.e., deixar de receber mensagens desse canal.</w:t>
-      </w:r>
-    </w:p>
-    <w:p>
-      <w:pPr>
-        <w:ind w:firstLine="0"/>
-      </w:pPr>
-    </w:p>
-    <w:p>
-      <w:pPr>
-        <w:ind w:firstLine="0"/>
-      </w:pPr>
-    </w:p>
-    <w:p>
-      <w:pPr>
-        <w:ind w:firstLine="0"/>
-      </w:pPr>
-    </w:p>
-    <w:p>
-      <w:pPr>
-        <w:ind w:firstLine="0"/>
-      </w:pPr>
-    </w:p>
-    <w:p>
-      <w:pPr>
-        <w:ind w:firstLine="0"/>
-      </w:pPr>
-    </w:p>
-    <w:p>
-      <w:pPr>
-        <w:ind w:firstLine="0"/>
-      </w:pPr>
-    </w:p>
-    <w:p>
-      <w:pPr>
-        <w:ind w:firstLine="0"/>
-      </w:pPr>
-    </w:p>
-    <w:p>
-      <w:pPr>
-        <w:ind w:firstLine="0"/>
-      </w:pPr>
-    </w:p>
-    <w:p>
-      <w:pPr>
-        <w:ind w:firstLine="0"/>
-      </w:pPr>
-    </w:p>
-    <w:p>
-      <w:pPr>
-        <w:ind w:firstLine="0"/>
-      </w:pPr>
-    </w:p>
-    <w:p>
-      <w:pPr>
-        <w:ind w:firstLine="0"/>
-      </w:pPr>
-    </w:p>
-    <w:p>
-      <w:pPr>
-        <w:ind w:firstLine="0"/>
-      </w:pPr>
-    </w:p>
-    <w:p>
-      <w:pPr>
-        <w:ind w:firstLine="0"/>
-      </w:pPr>
-    </w:p>
-    <w:p>
-      <w:pPr>
-        <w:ind w:firstLine="0"/>
-      </w:pPr>
-    </w:p>
-    <w:p>
-      <w:pPr>
-        <w:ind w:firstLine="0"/>
-      </w:pPr>
-    </w:p>
-    <w:p>
-      <w:pPr>
-        <w:pStyle w:val="TtulodeSeco"/>
-        <w:numPr>
-          <w:ilvl w:val="0"/>
-          <w:numId w:val="14"/>
-        </w:numPr>
-        <w:jc w:val="left"/>
-      </w:pPr>
-      <w:r>
-        <w:lastRenderedPageBreak/>
-        <w:t xml:space="preserve">Serviços de </w:t>
-      </w:r>
-      <w:r>
-        <w:t>T</w:t>
-      </w:r>
-      <w:r>
-        <w:t xml:space="preserve">ransferência de </w:t>
-      </w:r>
-      <w:r>
-        <w:t>F</w:t>
-      </w:r>
-      <w:r>
-        <w:t>icheiros</w:t>
-      </w:r>
-    </w:p>
-    <w:p>
-      <w:pPr>
-        <w:ind w:firstLine="0"/>
-      </w:pPr>
-      <w:r>
-        <w:t xml:space="preserve">Uma API de serviço para </w:t>
-      </w:r>
-      <w:r>
-        <w:t>transferência de ficheiros. Os ficheiros são temporariamente guardados numa área de trabalho individual por utilizador</w:t>
-      </w:r>
-      <w:r>
-        <w:t>. Cada utilizador depois de autenticado deve ser capaz de:</w:t>
-      </w:r>
-    </w:p>
-    <w:p>
-      <w:pPr>
-        <w:ind w:firstLine="0"/>
-      </w:pPr>
-    </w:p>
-    <w:p>
-      <w:pPr>
-        <w:pStyle w:val="PargrafodaLista"/>
-        <w:numPr>
-          <w:ilvl w:val="0"/>
-          <w:numId w:val="13"/>
-        </w:numPr>
-      </w:pPr>
-      <w:r>
-        <w:t>Carregar um ficheiro do computador local para a área de trabalho.</w:t>
-      </w:r>
-    </w:p>
-    <w:p>
-      <w:pPr>
-        <w:pStyle w:val="PargrafodaLista"/>
-        <w:numPr>
-          <w:ilvl w:val="0"/>
-          <w:numId w:val="13"/>
-        </w:numPr>
-      </w:pPr>
-      <w:r>
-        <w:t>Descarregar um ficheiro da área de trabalho para o computador local.</w:t>
-      </w:r>
-    </w:p>
-    <w:p>
-      <w:pPr>
-        <w:pStyle w:val="PargrafodaLista"/>
-        <w:numPr>
-          <w:ilvl w:val="0"/>
-          <w:numId w:val="13"/>
-        </w:numPr>
-      </w:pPr>
-      <w:r>
-        <w:t>Listar os ficheiros na área de trabalho.</w:t>
-      </w:r>
-    </w:p>
-    <w:p>
-      <w:pPr>
-        <w:pStyle w:val="PargrafodaLista"/>
-        <w:numPr>
-          <w:ilvl w:val="0"/>
-          <w:numId w:val="13"/>
-        </w:numPr>
-      </w:pPr>
-      <w:r>
-        <w:t>Apagar um ficheiro individual da área de trabalho.</w:t>
-      </w:r>
-    </w:p>
-    <w:p>
-      <w:pPr>
-        <w:pStyle w:val="PargrafodaLista"/>
-        <w:numPr>
-          <w:ilvl w:val="0"/>
-          <w:numId w:val="13"/>
-        </w:numPr>
-      </w:pPr>
-      <w:r>
-        <w:t>Cada ficheiro na área de trabalho deve ter associado um tempo de vida. Expirado o tempo de vida, o ficheiro deve ser apagado automaticamente do servidor.</w:t>
-      </w:r>
-    </w:p>
-    <w:p>
-      <w:pPr>
-        <w:ind w:firstLine="0"/>
-      </w:pPr>
-    </w:p>
-    <w:p>
-      <w:pPr>
-        <w:ind w:firstLine="0"/>
-      </w:pPr>
-    </w:p>
-    <w:p>
-      <w:pPr>
-        <w:ind w:firstLine="0"/>
-      </w:pPr>
-    </w:p>
-    <w:p>
-      <w:pPr>
-        <w:ind w:firstLine="0"/>
-      </w:pPr>
-    </w:p>
-    <w:p>
-      <w:pPr>
-        <w:ind w:firstLine="0"/>
-      </w:pPr>
-    </w:p>
-    <w:p>
-      <w:pPr>
-        <w:ind w:firstLine="0"/>
-      </w:pPr>
-    </w:p>
-    <w:p>
-      <w:pPr>
-        <w:ind w:firstLine="0"/>
-      </w:pPr>
-    </w:p>
-    <w:p>
-      <w:pPr>
-        <w:ind w:firstLine="0"/>
-      </w:pPr>
-    </w:p>
-    <w:p>
-      <w:pPr>
-        <w:ind w:firstLine="0"/>
-      </w:pPr>
-    </w:p>
-    <w:p>
-      <w:pPr>
-        <w:ind w:firstLine="0"/>
-      </w:pPr>
-    </w:p>
-    <w:p>
-      <w:pPr>
-        <w:ind w:firstLine="0"/>
-      </w:pPr>
-    </w:p>
-    <w:p>
-      <w:pPr>
-        <w:ind w:firstLine="0"/>
-      </w:pPr>
-    </w:p>
-    <w:p>
-      <w:pPr>
-        <w:ind w:firstLine="0"/>
-      </w:pPr>
-    </w:p>
-    <w:p>
-      <w:pPr>
-        <w:ind w:firstLine="0"/>
-      </w:pPr>
-    </w:p>
-    <w:p>
-      <w:pPr>
-        <w:ind w:firstLine="0"/>
-      </w:pPr>
-    </w:p>
-    <w:p>
-      <w:pPr>
-        <w:ind w:firstLine="0"/>
-        <w:jc w:val="center"/>
+        <w:t xml:space="preserve">foram implementados sockets através da biblioteca </w:t>
+      </w:r>
+      <w:r>
+        <w:t>flask_socketio</w:t>
+      </w:r>
+      <w:r>
+        <w:t>. Logo qu</w:t>
+      </w:r>
+      <w:r>
+        <w:t xml:space="preserve">e o utilizador entra na sua conta </w:t>
+      </w:r>
+      <w:r>
+        <w:t xml:space="preserve">é enviado </w:t>
+      </w:r>
+      <w:r>
+        <w:t>o</w:t>
+      </w:r>
+      <w:r>
+        <w:t xml:space="preserve"> socket </w:t>
+      </w:r>
+      <w:r>
+        <w:t xml:space="preserve">‘channels/join’ de modo a que este entre em todos os canais da qual faz parte. E cada vez </w:t>
+      </w:r>
+      <w:r>
+        <w:t xml:space="preserve">que alguma mensagem for enviada o socket ‘channels/new_message’ envia esta mensagem para todos os utilizadores da sala criada pela </w:t>
+      </w:r>
+      <w:r>
+        <w:t>biblioteca.</w:t>
+      </w:r>
+    </w:p>
+    <w:p>
+      <w:pPr>
+        <w:ind w:firstLine="0"/>
+      </w:pPr>
+    </w:p>
+    <w:p>
+      <w:pPr>
+        <w:ind w:firstLine="0"/>
       </w:pPr>
       <w:r>
         <w:rPr>
           <w:noProof/>
         </w:rPr>
+        <w:lastRenderedPageBreak/>
         <w:drawing>
-          <wp:inline distT="0" distB="0" distL="0" distR="0" wp14:anchorId="5747175D" wp14:editId="591DBB3A">
-            <wp:extent cx="3947502" cy="1973751"/>
-            <wp:effectExtent l="0" t="0" r="0" b="7620"/>
-            <wp:docPr id="9" name="Imagem 9"/>
+          <wp:anchor distT="0" distB="0" distL="114300" distR="114300" simplePos="0" relativeHeight="251660288" behindDoc="0" locked="0" layoutInCell="1" allowOverlap="1" wp14:anchorId="06EB5F5C" wp14:editId="0542083F">
+            <wp:simplePos x="0" y="0"/>
+            <wp:positionH relativeFrom="margin">
+              <wp:align>center</wp:align>
+            </wp:positionH>
+            <wp:positionV relativeFrom="paragraph">
+              <wp:posOffset>57150</wp:posOffset>
+            </wp:positionV>
+            <wp:extent cx="4591050" cy="2572385"/>
+            <wp:effectExtent l="0" t="0" r="0" b="0"/>
+            <wp:wrapTopAndBottom/>
+            <wp:docPr id="22" name="Imagem 22" descr="Uma imagem com texto&#10;&#10;Descrição gerada automaticamente"/>
             <wp:cNvGraphicFramePr>
               <a:graphicFrameLocks xmlns:a="http://schemas.openxmlformats.org/drawingml/2006/main" noChangeAspect="1"/>
             </wp:cNvGraphicFramePr>
@@ -1896,7 +1457,7 @@
               <a:graphicData uri="http://schemas.openxmlformats.org/drawingml/2006/picture">
                 <pic:pic xmlns:pic="http://schemas.openxmlformats.org/drawingml/2006/picture">
                   <pic:nvPicPr>
-                    <pic:cNvPr id="9" name="Imagem 9"/>
+                    <pic:cNvPr id="22" name="Imagem 22" descr="Uma imagem com texto&#10;&#10;Descrição gerada automaticamente"/>
                     <pic:cNvPicPr/>
                   </pic:nvPicPr>
                   <pic:blipFill>
@@ -1908,7 +1469,7 @@
                   <pic:spPr>
                     <a:xfrm>
                       <a:off x="0" y="0"/>
-                      <a:ext cx="3947502" cy="1973751"/>
+                      <a:ext cx="4591050" cy="2572385"/>
                     </a:xfrm>
                     <a:prstGeom prst="rect">
                       <a:avLst/>
@@ -1917,186 +1478,32 @@
                 </pic:pic>
               </a:graphicData>
             </a:graphic>
-          </wp:inline>
+            <wp14:sizeRelH relativeFrom="margin">
+              <wp14:pctWidth>0</wp14:pctWidth>
+            </wp14:sizeRelH>
+            <wp14:sizeRelV relativeFrom="margin">
+              <wp14:pctHeight>0</wp14:pctHeight>
+            </wp14:sizeRelV>
+          </wp:anchor>
         </w:drawing>
       </w:r>
-    </w:p>
-    <w:p>
-      <w:pPr>
-        <w:ind w:firstLine="0"/>
-      </w:pPr>
-    </w:p>
-    <w:p>
-      <w:pPr>
-        <w:ind w:firstLine="0"/>
-      </w:pPr>
-      <w:r>
-        <w:t>Para carregar um ficheiro do computador local para a área de</w:t>
-      </w:r>
-      <w:r>
-        <w:t xml:space="preserve"> </w:t>
-      </w:r>
-      <w:r>
-        <w:t>trabalho</w:t>
-      </w:r>
-      <w:r>
-        <w:t xml:space="preserve">, criou-se a rota </w:t>
-      </w:r>
-      <w:hyperlink r:id="rId20" w:history="1">
-        <w:r>
-          <w:rPr>
-            <w:rStyle w:val="Hiperligao"/>
-          </w:rPr>
-          <w:t>http://localhost:5000/upload</w:t>
-        </w:r>
-      </w:hyperlink>
-      <w:r>
-        <w:t xml:space="preserve"> </w:t>
-      </w:r>
-      <w:r>
-        <w:t xml:space="preserve">com o método </w:t>
-      </w:r>
-      <w:r>
-        <w:t>POST</w:t>
-      </w:r>
-      <w:r>
-        <w:t>.</w:t>
-      </w:r>
-    </w:p>
-    <w:p>
-      <w:pPr>
-        <w:ind w:firstLine="0"/>
-      </w:pPr>
-      <w:r>
-        <w:t xml:space="preserve">Primeiramente era necessário fazer o login no servidor através do </w:t>
-      </w:r>
-      <w:proofErr w:type="spellStart"/>
-      <w:r>
-        <w:t>auth.login_required</w:t>
-      </w:r>
-      <w:proofErr w:type="spellEnd"/>
-      <w:r>
-        <w:t xml:space="preserve">, de seguida </w:t>
-      </w:r>
-      <w:r>
-        <w:t xml:space="preserve">verificar se o campo ‘file’ estava no </w:t>
-      </w:r>
-      <w:proofErr w:type="spellStart"/>
-      <w:r>
-        <w:t>json</w:t>
-      </w:r>
-      <w:proofErr w:type="spellEnd"/>
-      <w:r>
-        <w:t xml:space="preserve"> enviado pelo cliente</w:t>
-      </w:r>
-      <w:r>
-        <w:t xml:space="preserve">, em caso negativo dava </w:t>
-      </w:r>
-      <w:proofErr w:type="spellStart"/>
-      <w:proofErr w:type="gramStart"/>
-      <w:r>
-        <w:t>abort</w:t>
-      </w:r>
-      <w:proofErr w:type="spellEnd"/>
-      <w:r>
-        <w:t>(</w:t>
-      </w:r>
-      <w:proofErr w:type="gramEnd"/>
-      <w:r>
-        <w:t>400)</w:t>
-      </w:r>
-      <w:r>
-        <w:t xml:space="preserve">, </w:t>
-      </w:r>
-      <w:r>
-        <w:t>em caso afirmativo</w:t>
-      </w:r>
-      <w:r>
-        <w:t xml:space="preserve"> o caminho(</w:t>
-      </w:r>
-      <w:proofErr w:type="spellStart"/>
-      <w:r>
-        <w:t>path</w:t>
-      </w:r>
-      <w:proofErr w:type="spellEnd"/>
-      <w:r>
-        <w:t xml:space="preserve">) iria ser ‘UPLOAD_PATH’ + </w:t>
-      </w:r>
-      <w:proofErr w:type="spellStart"/>
-      <w:r>
-        <w:t>username</w:t>
-      </w:r>
-      <w:proofErr w:type="spellEnd"/>
-      <w:r>
-        <w:t xml:space="preserve"> do cliente, o ‘UPLOAD_PATH’ representa uma pasta raiz onde </w:t>
-      </w:r>
-      <w:r>
-        <w:t>dentro desta eram ser guardadas todas as pastas de cada cliente.</w:t>
-      </w:r>
-      <w:r>
-        <w:t xml:space="preserve"> Após a criação do caminho verificou-se a existência ou não do mesmo, em caso negativo a sua criação e por fim guardar o ficheiro dentro do servidor.</w:t>
-      </w:r>
-    </w:p>
-    <w:p>
-      <w:pPr>
-        <w:ind w:firstLine="0"/>
-      </w:pPr>
-    </w:p>
-    <w:p>
-      <w:pPr>
-        <w:ind w:firstLine="0"/>
-      </w:pPr>
-    </w:p>
-    <w:p>
-      <w:pPr>
-        <w:ind w:firstLine="0"/>
-      </w:pPr>
-    </w:p>
-    <w:p>
-      <w:pPr>
-        <w:ind w:firstLine="0"/>
-      </w:pPr>
-    </w:p>
-    <w:p>
-      <w:pPr>
-        <w:ind w:firstLine="0"/>
-      </w:pPr>
-    </w:p>
-    <w:p>
-      <w:pPr>
-        <w:ind w:firstLine="0"/>
-      </w:pPr>
-    </w:p>
-    <w:p>
-      <w:pPr>
-        <w:ind w:firstLine="0"/>
-      </w:pPr>
-    </w:p>
-    <w:p>
-      <w:pPr>
-        <w:ind w:firstLine="0"/>
-      </w:pPr>
-    </w:p>
-    <w:p>
-      <w:pPr>
-        <w:ind w:firstLine="0"/>
-      </w:pPr>
-    </w:p>
-    <w:p>
-      <w:pPr>
-        <w:ind w:firstLine="0"/>
-        <w:jc w:val="center"/>
-      </w:pPr>
       <w:r>
         <w:rPr>
           <w:noProof/>
         </w:rPr>
-        <w:lastRenderedPageBreak/>
         <w:drawing>
-          <wp:inline distT="0" distB="0" distL="0" distR="0" wp14:anchorId="01EE8F7A" wp14:editId="2E3134B6">
-            <wp:extent cx="4221846" cy="1615580"/>
-            <wp:effectExtent l="0" t="0" r="7620" b="3810"/>
-            <wp:docPr id="3" name="Imagem 3"/>
+          <wp:anchor distT="0" distB="0" distL="114300" distR="114300" simplePos="0" relativeHeight="251661312" behindDoc="0" locked="0" layoutInCell="1" allowOverlap="1" wp14:anchorId="31150FC2" wp14:editId="6F9BFE3D">
+            <wp:simplePos x="0" y="0"/>
+            <wp:positionH relativeFrom="margin">
+              <wp:align>center</wp:align>
+            </wp:positionH>
+            <wp:positionV relativeFrom="paragraph">
+              <wp:posOffset>4614545</wp:posOffset>
+            </wp:positionV>
+            <wp:extent cx="5110480" cy="2655570"/>
+            <wp:effectExtent l="0" t="0" r="0" b="0"/>
+            <wp:wrapTopAndBottom/>
+            <wp:docPr id="23" name="Imagem 23" descr="Uma imagem com texto&#10;&#10;Descrição gerada automaticamente"/>
             <wp:cNvGraphicFramePr>
               <a:graphicFrameLocks xmlns:a="http://schemas.openxmlformats.org/drawingml/2006/main" noChangeAspect="1"/>
             </wp:cNvGraphicFramePr>
@@ -2104,11 +1511,11 @@
               <a:graphicData uri="http://schemas.openxmlformats.org/drawingml/2006/picture">
                 <pic:pic xmlns:pic="http://schemas.openxmlformats.org/drawingml/2006/picture">
                   <pic:nvPicPr>
-                    <pic:cNvPr id="3" name="Imagem 3"/>
+                    <pic:cNvPr id="23" name="Imagem 23" descr="Uma imagem com texto&#10;&#10;Descrição gerada automaticamente"/>
                     <pic:cNvPicPr/>
                   </pic:nvPicPr>
                   <pic:blipFill>
-                    <a:blip r:embed="rId21"/>
+                    <a:blip r:embed="rId20"/>
                     <a:stretch>
                       <a:fillRect/>
                     </a:stretch>
@@ -2116,7 +1523,7 @@
                   <pic:spPr>
                     <a:xfrm>
                       <a:off x="0" y="0"/>
-                      <a:ext cx="4221846" cy="1615580"/>
+                      <a:ext cx="5110480" cy="2655570"/>
                     </a:xfrm>
                     <a:prstGeom prst="rect">
                       <a:avLst/>
@@ -2125,275 +1532,299 @@
                 </pic:pic>
               </a:graphicData>
             </a:graphic>
-          </wp:inline>
+          </wp:anchor>
         </w:drawing>
       </w:r>
-    </w:p>
-    <w:p>
-      <w:pPr>
-        <w:ind w:firstLine="0"/>
-        <w:jc w:val="center"/>
-      </w:pPr>
-    </w:p>
-    <w:p>
-      <w:pPr>
-        <w:ind w:firstLine="0"/>
-      </w:pPr>
-      <w:r>
-        <w:t xml:space="preserve">Para </w:t>
-      </w:r>
-      <w:r>
-        <w:t>d</w:t>
-      </w:r>
-      <w:r>
-        <w:t xml:space="preserve">escarregar um ficheiro da área de trabalho para o computador local, criou-se a rota </w:t>
+      <w:r>
+        <w:br/>
+        <w:t>Para um utilizador se registar num canal</w:t>
+      </w:r>
+      <w:r>
+        <w:t xml:space="preserve"> </w:t>
+      </w:r>
+      <w:r>
+        <w:t xml:space="preserve">criou-se a rota </w:t>
+      </w:r>
+      <w:hyperlink r:id="rId21" w:history="1">
+        <w:r>
+          <w:rPr>
+            <w:rStyle w:val="Hiperligao"/>
+          </w:rPr>
+          <w:t>http://localhost:5000</w:t>
+        </w:r>
+        <w:r>
+          <w:rPr>
+            <w:rStyle w:val="Hiperligao"/>
+          </w:rPr>
+          <w:t>/channels/insert_user</w:t>
+        </w:r>
+      </w:hyperlink>
+      <w:r>
+        <w:t xml:space="preserve"> </w:t>
+      </w:r>
+      <w:r>
+        <w:t xml:space="preserve">com o método </w:t>
+      </w:r>
+      <w:r>
+        <w:t>POST</w:t>
+      </w:r>
+      <w:r>
+        <w:t>.</w:t>
+      </w:r>
+      <w:r>
+        <w:br/>
+      </w:r>
+      <w:r>
+        <w:t xml:space="preserve">Através do channel_id recebido como json, o utilizador que já se encontra autenticado </w:t>
+      </w:r>
+      <w:r>
+        <w:t>é registado num canal.</w:t>
+      </w:r>
+    </w:p>
+    <w:p>
+      <w:pPr>
+        <w:ind w:firstLine="0"/>
+      </w:pPr>
+      <w:r>
+        <w:br/>
+        <w:t xml:space="preserve">Para que o utilizador possa cancelar o seu registo num canal </w:t>
+      </w:r>
+      <w:r>
+        <w:t xml:space="preserve">a rota </w:t>
       </w:r>
       <w:hyperlink r:id="rId22" w:history="1">
         <w:r>
           <w:rPr>
             <w:rStyle w:val="Hiperligao"/>
           </w:rPr>
-          <w:t>http://localhost:5000/</w:t>
+          <w:t>http://localhost:5000/channels/</w:t>
         </w:r>
         <w:r>
           <w:rPr>
             <w:rStyle w:val="Hiperligao"/>
           </w:rPr>
-          <w:t>download/file_name</w:t>
+          <w:t>remove</w:t>
+        </w:r>
+        <w:r>
+          <w:rPr>
+            <w:rStyle w:val="Hiperligao"/>
+          </w:rPr>
+          <w:t>_use</w:t>
+        </w:r>
+        <w:r>
+          <w:rPr>
+            <w:rStyle w:val="Hiperligao"/>
+          </w:rPr>
+          <w:t>r/&lt;int:channel_id&gt;</w:t>
         </w:r>
       </w:hyperlink>
       <w:r>
+        <w:t xml:space="preserve"> recebe </w:t>
+      </w:r>
+      <w:r>
+        <w:t>como argumento o ID do canal do qual quer cancelar o seu registo.</w:t>
+      </w:r>
+      <w:r>
         <w:t xml:space="preserve"> </w:t>
       </w:r>
       <w:r>
-        <w:t xml:space="preserve">com o método </w:t>
-      </w:r>
-      <w:r>
-        <w:t>GET</w:t>
-      </w:r>
-      <w:r>
-        <w:t>.</w:t>
-      </w:r>
-    </w:p>
-    <w:p>
-      <w:pPr>
-        <w:ind w:firstLine="0"/>
-      </w:pPr>
-      <w:r>
-        <w:t xml:space="preserve">Primeiramente era necessário fazer o login no servidor através do </w:t>
-      </w:r>
-      <w:proofErr w:type="spellStart"/>
-      <w:r>
-        <w:t>auth.login_required</w:t>
-      </w:r>
-      <w:proofErr w:type="spellEnd"/>
-      <w:r>
-        <w:t xml:space="preserve">, de seguida </w:t>
-      </w:r>
-      <w:r>
-        <w:t>é usada a função ‘</w:t>
-      </w:r>
-      <w:proofErr w:type="spellStart"/>
-      <w:r>
-        <w:t>check_age</w:t>
-      </w:r>
-      <w:proofErr w:type="spellEnd"/>
-      <w:r>
-        <w:t xml:space="preserve">’ para </w:t>
-      </w:r>
-      <w:r>
-        <w:t>verificar</w:t>
-      </w:r>
-      <w:r>
-        <w:t xml:space="preserve"> o tempo de vida do ficheiro, </w:t>
-      </w:r>
-      <w:r>
-        <w:t>ou seja,</w:t>
-      </w:r>
-      <w:r>
-        <w:t xml:space="preserve"> se o tempo de vida já expirou</w:t>
-      </w:r>
-      <w:r>
-        <w:t xml:space="preserve"> </w:t>
-      </w:r>
-      <w:r>
-        <w:t xml:space="preserve">e </w:t>
-      </w:r>
-      <w:r>
-        <w:t xml:space="preserve">caso tenha </w:t>
-      </w:r>
-      <w:r>
-        <w:t>é removido do servidor.</w:t>
-      </w:r>
-    </w:p>
-    <w:p>
-      <w:pPr>
-        <w:ind w:firstLine="0"/>
-        <w:rPr>
-          <w:color w:val="FF0000"/>
-        </w:rPr>
-      </w:pPr>
-      <w:r>
-        <w:rPr>
-          <w:color w:val="FF0000"/>
-        </w:rPr>
-        <w:t xml:space="preserve">Caso a função retorne um false, assim como não existe o caminho o servidor </w:t>
-      </w:r>
-      <w:r>
-        <w:rPr>
-          <w:color w:val="FF0000"/>
-        </w:rPr>
-        <w:t>retorna um</w:t>
-      </w:r>
-      <w:r>
-        <w:rPr>
-          <w:color w:val="FF0000"/>
-        </w:rPr>
-        <w:t xml:space="preserve"> erro ao cliente em caso </w:t>
-      </w:r>
-      <w:proofErr w:type="gramStart"/>
-      <w:r>
-        <w:rPr>
-          <w:color w:val="FF0000"/>
-        </w:rPr>
-        <w:t>da</w:t>
-      </w:r>
-      <w:proofErr w:type="gramEnd"/>
-      <w:r>
-        <w:rPr>
-          <w:color w:val="FF0000"/>
-        </w:rPr>
-        <w:t xml:space="preserve"> função retornar </w:t>
-      </w:r>
-      <w:proofErr w:type="spellStart"/>
-      <w:r>
-        <w:rPr>
-          <w:color w:val="FF0000"/>
-        </w:rPr>
-        <w:t>true</w:t>
-      </w:r>
-      <w:proofErr w:type="spellEnd"/>
-      <w:r>
-        <w:rPr>
-          <w:color w:val="FF0000"/>
-        </w:rPr>
-        <w:t xml:space="preserve"> assim como o caminho existe a função download retorna ao cliente o ficheiro que foi pedido.</w:t>
-      </w:r>
-    </w:p>
-    <w:p>
-      <w:pPr>
-        <w:ind w:firstLine="0"/>
-        <w:rPr>
-          <w:color w:val="FF0000"/>
-        </w:rPr>
-      </w:pPr>
-    </w:p>
-    <w:p>
-      <w:pPr>
-        <w:ind w:firstLine="0"/>
-        <w:rPr>
-          <w:color w:val="FF0000"/>
-        </w:rPr>
-      </w:pPr>
-    </w:p>
-    <w:p>
-      <w:pPr>
-        <w:ind w:firstLine="0"/>
-        <w:rPr>
-          <w:color w:val="FF0000"/>
-        </w:rPr>
-      </w:pPr>
-    </w:p>
-    <w:p>
-      <w:pPr>
-        <w:ind w:firstLine="0"/>
-        <w:rPr>
-          <w:color w:val="FF0000"/>
-        </w:rPr>
-      </w:pPr>
-    </w:p>
-    <w:p>
-      <w:pPr>
-        <w:ind w:firstLine="0"/>
-        <w:rPr>
-          <w:color w:val="FF0000"/>
-        </w:rPr>
-      </w:pPr>
-    </w:p>
-    <w:p>
-      <w:pPr>
-        <w:ind w:firstLine="0"/>
-        <w:rPr>
-          <w:color w:val="FF0000"/>
-        </w:rPr>
-      </w:pPr>
-    </w:p>
-    <w:p>
-      <w:pPr>
-        <w:ind w:firstLine="0"/>
-        <w:rPr>
-          <w:color w:val="FF0000"/>
-        </w:rPr>
-      </w:pPr>
-    </w:p>
-    <w:p>
-      <w:pPr>
-        <w:ind w:firstLine="0"/>
-        <w:rPr>
-          <w:color w:val="FF0000"/>
-        </w:rPr>
-      </w:pPr>
-    </w:p>
-    <w:p>
-      <w:pPr>
-        <w:ind w:firstLine="0"/>
-        <w:rPr>
-          <w:color w:val="FF0000"/>
-        </w:rPr>
-      </w:pPr>
-    </w:p>
-    <w:p>
-      <w:pPr>
-        <w:ind w:firstLine="0"/>
-        <w:rPr>
-          <w:color w:val="FF0000"/>
-        </w:rPr>
-      </w:pPr>
-    </w:p>
-    <w:p>
-      <w:pPr>
-        <w:ind w:firstLine="0"/>
-        <w:rPr>
-          <w:color w:val="FF0000"/>
-        </w:rPr>
-      </w:pPr>
-    </w:p>
-    <w:p>
-      <w:pPr>
-        <w:ind w:firstLine="0"/>
-        <w:rPr>
-          <w:color w:val="FF0000"/>
-        </w:rPr>
+        <w:t>O utilizador é assim removido da lista de utilizadores do canal em questão.</w:t>
+      </w:r>
+    </w:p>
+    <w:p>
+      <w:pPr>
+        <w:pStyle w:val="TtulodeSeco"/>
+        <w:numPr>
+          <w:ilvl w:val="0"/>
+          <w:numId w:val="14"/>
+        </w:numPr>
+        <w:jc w:val="left"/>
+      </w:pPr>
+      <w:r>
+        <w:lastRenderedPageBreak/>
+        <w:t xml:space="preserve">Serviços de </w:t>
+      </w:r>
+      <w:r>
+        <w:t>T</w:t>
+      </w:r>
+      <w:r>
+        <w:t xml:space="preserve">ransferência de </w:t>
+      </w:r>
+      <w:r>
+        <w:t>F</w:t>
+      </w:r>
+      <w:r>
+        <w:t>icheiros</w:t>
+      </w:r>
+    </w:p>
+    <w:p>
+      <w:pPr>
+        <w:ind w:firstLine="0"/>
+      </w:pPr>
+      <w:r>
+        <w:t xml:space="preserve">Uma API de serviço para </w:t>
+      </w:r>
+      <w:r>
+        <w:t>transferência de ficheiros. Os ficheiros são temporariamente guardados numa área de trabalho individual por utilizador</w:t>
+      </w:r>
+      <w:r>
+        <w:t>. Cada utilizador depois de autenticado deve ser capaz de:</w:t>
+      </w:r>
+    </w:p>
+    <w:p>
+      <w:pPr>
+        <w:ind w:firstLine="0"/>
+      </w:pPr>
+    </w:p>
+    <w:p>
+      <w:pPr>
+        <w:pStyle w:val="PargrafodaLista"/>
+        <w:numPr>
+          <w:ilvl w:val="0"/>
+          <w:numId w:val="13"/>
+        </w:numPr>
+      </w:pPr>
+      <w:r>
+        <w:t>Carregar um ficheiro do computador local para a área de trabalho.</w:t>
+      </w:r>
+    </w:p>
+    <w:p>
+      <w:pPr>
+        <w:pStyle w:val="PargrafodaLista"/>
+        <w:numPr>
+          <w:ilvl w:val="0"/>
+          <w:numId w:val="13"/>
+        </w:numPr>
+      </w:pPr>
+      <w:r>
+        <w:t>Descarregar um ficheiro da área de trabalho para o computador local.</w:t>
+      </w:r>
+    </w:p>
+    <w:p>
+      <w:pPr>
+        <w:pStyle w:val="PargrafodaLista"/>
+        <w:numPr>
+          <w:ilvl w:val="0"/>
+          <w:numId w:val="13"/>
+        </w:numPr>
+      </w:pPr>
+      <w:r>
+        <w:t>Listar os ficheiros na área de trabalho.</w:t>
+      </w:r>
+    </w:p>
+    <w:p>
+      <w:pPr>
+        <w:pStyle w:val="PargrafodaLista"/>
+        <w:numPr>
+          <w:ilvl w:val="0"/>
+          <w:numId w:val="13"/>
+        </w:numPr>
+      </w:pPr>
+      <w:r>
+        <w:t>Apagar um ficheiro individual da área de trabalho.</w:t>
+      </w:r>
+    </w:p>
+    <w:p>
+      <w:pPr>
+        <w:pStyle w:val="PargrafodaLista"/>
+        <w:numPr>
+          <w:ilvl w:val="0"/>
+          <w:numId w:val="13"/>
+        </w:numPr>
+      </w:pPr>
+      <w:r>
+        <w:t>Cada ficheiro na área de trabalho deve ter associado um tempo de vida. Expirado o tempo de vida, o ficheiro deve ser apagado automaticamente do servidor.</w:t>
+      </w:r>
+    </w:p>
+    <w:p>
+      <w:pPr>
+        <w:ind w:firstLine="0"/>
+      </w:pPr>
+    </w:p>
+    <w:p>
+      <w:pPr>
+        <w:ind w:firstLine="0"/>
+      </w:pPr>
+    </w:p>
+    <w:p>
+      <w:pPr>
+        <w:ind w:firstLine="0"/>
+      </w:pPr>
+    </w:p>
+    <w:p>
+      <w:pPr>
+        <w:ind w:firstLine="0"/>
+      </w:pPr>
+    </w:p>
+    <w:p>
+      <w:pPr>
+        <w:ind w:firstLine="0"/>
+      </w:pPr>
+    </w:p>
+    <w:p>
+      <w:pPr>
+        <w:ind w:firstLine="0"/>
+      </w:pPr>
+    </w:p>
+    <w:p>
+      <w:pPr>
+        <w:ind w:firstLine="0"/>
+      </w:pPr>
+    </w:p>
+    <w:p>
+      <w:pPr>
+        <w:ind w:firstLine="0"/>
+      </w:pPr>
+    </w:p>
+    <w:p>
+      <w:pPr>
+        <w:ind w:firstLine="0"/>
+      </w:pPr>
+    </w:p>
+    <w:p>
+      <w:pPr>
+        <w:ind w:firstLine="0"/>
+      </w:pPr>
+    </w:p>
+    <w:p>
+      <w:pPr>
+        <w:ind w:firstLine="0"/>
+      </w:pPr>
+    </w:p>
+    <w:p>
+      <w:pPr>
+        <w:ind w:firstLine="0"/>
+      </w:pPr>
+    </w:p>
+    <w:p>
+      <w:pPr>
+        <w:ind w:firstLine="0"/>
+      </w:pPr>
+    </w:p>
+    <w:p>
+      <w:pPr>
+        <w:ind w:firstLine="0"/>
+      </w:pPr>
+    </w:p>
+    <w:p>
+      <w:pPr>
+        <w:ind w:firstLine="0"/>
       </w:pPr>
     </w:p>
     <w:p>
       <w:pPr>
         <w:ind w:firstLine="0"/>
         <w:jc w:val="center"/>
-        <w:rPr>
-          <w:color w:val="FF0000"/>
-        </w:rPr>
       </w:pPr>
       <w:r>
         <w:rPr>
           <w:noProof/>
-          <w:color w:val="FF0000"/>
         </w:rPr>
         <w:drawing>
-          <wp:inline distT="0" distB="0" distL="0" distR="0" wp14:anchorId="3D48E9B4" wp14:editId="184B1AA7">
-            <wp:extent cx="3139712" cy="2385267"/>
-            <wp:effectExtent l="0" t="0" r="3810" b="0"/>
-            <wp:docPr id="10" name="Imagem 10"/>
+          <wp:inline distT="0" distB="0" distL="0" distR="0" wp14:anchorId="404C27B4" wp14:editId="30F1376A">
+            <wp:extent cx="4648849" cy="2391109"/>
+            <wp:effectExtent l="0" t="0" r="0" b="9525"/>
+            <wp:docPr id="14" name="Imagem 14" descr="Uma imagem com texto&#10;&#10;Descrição gerada automaticamente"/>
             <wp:cNvGraphicFramePr>
               <a:graphicFrameLocks xmlns:a="http://schemas.openxmlformats.org/drawingml/2006/main" noChangeAspect="1"/>
             </wp:cNvGraphicFramePr>
@@ -2401,7 +1832,7 @@
               <a:graphicData uri="http://schemas.openxmlformats.org/drawingml/2006/picture">
                 <pic:pic xmlns:pic="http://schemas.openxmlformats.org/drawingml/2006/picture">
                   <pic:nvPicPr>
-                    <pic:cNvPr id="10" name="Imagem 10"/>
+                    <pic:cNvPr id="14" name="Imagem 14" descr="Uma imagem com texto&#10;&#10;Descrição gerada automaticamente"/>
                     <pic:cNvPicPr/>
                   </pic:nvPicPr>
                   <pic:blipFill>
@@ -2413,7 +1844,7 @@
                   <pic:spPr>
                     <a:xfrm>
                       <a:off x="0" y="0"/>
-                      <a:ext cx="3139712" cy="2385267"/>
+                      <a:ext cx="4648849" cy="2391109"/>
                     </a:xfrm>
                     <a:prstGeom prst="rect">
                       <a:avLst/>
@@ -2436,13 +1867,13 @@
         <w:ind w:firstLine="0"/>
       </w:pPr>
       <w:r>
-        <w:t xml:space="preserve">Para </w:t>
-      </w:r>
-      <w:r>
-        <w:t>l</w:t>
-      </w:r>
-      <w:r>
-        <w:t>istar os ficheiros na área de trabalho</w:t>
+        <w:t>Para carregar um ficheiro do computador local para a área de</w:t>
+      </w:r>
+      <w:r>
+        <w:t xml:space="preserve"> </w:t>
+      </w:r>
+      <w:r>
+        <w:t>trabalho</w:t>
       </w:r>
       <w:r>
         <w:t xml:space="preserve">, criou-se a rota </w:t>
@@ -2452,83 +1883,55 @@
           <w:rPr>
             <w:rStyle w:val="Hiperligao"/>
           </w:rPr>
-          <w:t>http://localhost:5000/</w:t>
-        </w:r>
-        <w:r>
-          <w:rPr>
-            <w:rStyle w:val="Hiperligao"/>
-          </w:rPr>
-          <w:t>listfiles</w:t>
+          <w:t>http://localhost:5000/files/upload</w:t>
         </w:r>
       </w:hyperlink>
       <w:r>
         <w:t xml:space="preserve"> </w:t>
       </w:r>
       <w:r>
-        <w:t>com o método GET.</w:t>
-      </w:r>
-    </w:p>
-    <w:p>
-      <w:pPr>
-        <w:ind w:firstLine="0"/>
-        <w:rPr>
-          <w:color w:val="FF0000"/>
-        </w:rPr>
-      </w:pPr>
-      <w:r>
-        <w:t xml:space="preserve">Primeiramente era necessário fazer o login no servidor através do </w:t>
-      </w:r>
-      <w:proofErr w:type="spellStart"/>
-      <w:r>
-        <w:t>auth.login_required</w:t>
-      </w:r>
-      <w:proofErr w:type="spellEnd"/>
-      <w:r>
-        <w:t>, de seguida é</w:t>
-      </w:r>
-      <w:r>
-        <w:t xml:space="preserve"> verificado a existência do caminho caso exista é criada uma lista(files) auxiliar para guardar todos os ficheiros que estejam na pasta e que não estejam </w:t>
-      </w:r>
-      <w:r>
-        <w:t xml:space="preserve">fora do seu tempo de </w:t>
-      </w:r>
-      <w:r>
-        <w:t>vida (</w:t>
-      </w:r>
-      <w:r>
-        <w:t xml:space="preserve">verificado com a função </w:t>
-      </w:r>
-      <w:proofErr w:type="spellStart"/>
-      <w:r>
-        <w:t>check_age</w:t>
-      </w:r>
-      <w:proofErr w:type="spellEnd"/>
-      <w:r>
-        <w:t>)</w:t>
-      </w:r>
-      <w:r>
-        <w:t xml:space="preserve"> por fim é retornado pela função </w:t>
-      </w:r>
-      <w:r>
-        <w:t xml:space="preserve">todos </w:t>
-      </w:r>
-      <w:r>
-        <w:t>os ficheiros que o cliente possui.</w:t>
-      </w:r>
-    </w:p>
-    <w:p>
-      <w:pPr>
-        <w:ind w:firstLine="0"/>
-        <w:rPr>
-          <w:color w:val="FF0000"/>
-        </w:rPr>
-      </w:pPr>
-      <w:r>
-        <w:rPr>
-          <w:color w:val="FF0000"/>
-        </w:rPr>
-        <w:t xml:space="preserve"> </w:t>
-      </w:r>
+        <w:t xml:space="preserve">com o método </w:t>
+      </w:r>
+      <w:r>
+        <w:t>POST</w:t>
+      </w:r>
+      <w:r>
+        <w:t>.</w:t>
+      </w:r>
+    </w:p>
+    <w:p>
+      <w:pPr>
+        <w:ind w:firstLine="0"/>
+      </w:pPr>
+      <w:r>
+        <w:t xml:space="preserve">Primeiramente era necessário fazer o login no servidor através do auth.login_required, de seguida </w:t>
+      </w:r>
+      <w:r>
+        <w:t>verificar se o campo ‘file’ estava no json enviado pelo cliente</w:t>
+      </w:r>
+      <w:r>
+        <w:t>, em caso negativo dava abort(400)</w:t>
+      </w:r>
+      <w:r>
+        <w:t xml:space="preserve">, </w:t>
+      </w:r>
+      <w:r>
+        <w:t>em caso afirmativo</w:t>
+      </w:r>
+      <w:r>
+        <w:t xml:space="preserve"> o caminho(path) iria ser ‘UPLOAD_PATH’ + username do cliente, o ‘UPLOAD_PATH’ representa uma pasta raiz onde </w:t>
+      </w:r>
+      <w:r>
+        <w:t>dentro desta eram ser guardadas todas as pastas de cada cliente.</w:t>
+      </w:r>
+      <w:r>
+        <w:t xml:space="preserve"> Após a criação do caminho verificou-se a existência ou não do mesmo, em caso negativo a sua criação e por fim guardar o ficheiro dentro do servidor.</w:t>
+      </w:r>
+    </w:p>
+    <w:p>
+      <w:pPr>
+        <w:ind w:firstLine="0"/>
+      </w:pPr>
     </w:p>
     <w:p>
       <w:pPr>
@@ -2574,17 +1977,25 @@
       <w:pPr>
         <w:ind w:firstLine="0"/>
         <w:jc w:val="center"/>
-      </w:pPr>
-      <w:r>
         <w:rPr>
           <w:noProof/>
         </w:rPr>
-        <w:lastRenderedPageBreak/>
+      </w:pPr>
+    </w:p>
+    <w:p>
+      <w:pPr>
+        <w:ind w:firstLine="0"/>
+        <w:jc w:val="center"/>
+      </w:pPr>
+      <w:r>
+        <w:rPr>
+          <w:noProof/>
+        </w:rPr>
         <w:drawing>
-          <wp:inline distT="0" distB="0" distL="0" distR="0" wp14:anchorId="4552022E" wp14:editId="593ED8AC">
-            <wp:extent cx="3955123" cy="1722269"/>
-            <wp:effectExtent l="0" t="0" r="7620" b="0"/>
-            <wp:docPr id="12" name="Imagem 12"/>
+          <wp:inline distT="0" distB="0" distL="0" distR="0" wp14:anchorId="2C29B172" wp14:editId="67E6E788">
+            <wp:extent cx="5731510" cy="1500996"/>
+            <wp:effectExtent l="0" t="0" r="2540" b="4445"/>
+            <wp:docPr id="15" name="Imagem 15" descr="Uma imagem com texto&#10;&#10;Descrição gerada automaticamente"/>
             <wp:cNvGraphicFramePr>
               <a:graphicFrameLocks xmlns:a="http://schemas.openxmlformats.org/drawingml/2006/main" noChangeAspect="1"/>
             </wp:cNvGraphicFramePr>
@@ -2592,11 +2003,152 @@
               <a:graphicData uri="http://schemas.openxmlformats.org/drawingml/2006/picture">
                 <pic:pic xmlns:pic="http://schemas.openxmlformats.org/drawingml/2006/picture">
                   <pic:nvPicPr>
-                    <pic:cNvPr id="12" name="Imagem 12"/>
+                    <pic:cNvPr id="15" name="Imagem 15" descr="Uma imagem com texto&#10;&#10;Descrição gerada automaticamente"/>
+                    <pic:cNvPicPr/>
+                  </pic:nvPicPr>
+                  <pic:blipFill rotWithShape="1">
+                    <a:blip r:embed="rId25"/>
+                    <a:srcRect b="52913"/>
+                    <a:stretch/>
+                  </pic:blipFill>
+                  <pic:spPr bwMode="auto">
+                    <a:xfrm>
+                      <a:off x="0" y="0"/>
+                      <a:ext cx="5731510" cy="1500996"/>
+                    </a:xfrm>
+                    <a:prstGeom prst="rect">
+                      <a:avLst/>
+                    </a:prstGeom>
+                    <a:ln>
+                      <a:noFill/>
+                    </a:ln>
+                    <a:extLst>
+                      <a:ext uri="{53640926-AAD7-44D8-BBD7-CCE9431645EC}">
+                        <a14:shadowObscured xmlns:a14="http://schemas.microsoft.com/office/drawing/2010/main"/>
+                      </a:ext>
+                    </a:extLst>
+                  </pic:spPr>
+                </pic:pic>
+              </a:graphicData>
+            </a:graphic>
+          </wp:inline>
+        </w:drawing>
+      </w:r>
+    </w:p>
+    <w:p>
+      <w:pPr>
+        <w:ind w:firstLine="0"/>
+        <w:jc w:val="center"/>
+      </w:pPr>
+    </w:p>
+    <w:p>
+      <w:pPr>
+        <w:ind w:firstLine="0"/>
+      </w:pPr>
+      <w:r>
+        <w:t xml:space="preserve">Para descarregar um ficheiro da área de trabalho para o computador local, criou-se a rota </w:t>
+      </w:r>
+      <w:hyperlink r:id="rId26" w:history="1">
+        <w:r>
+          <w:rPr>
+            <w:rStyle w:val="Hiperligao"/>
+          </w:rPr>
+          <w:t>http://localhost:5000/files/download/&lt;string:file_name&gt;</w:t>
+        </w:r>
+      </w:hyperlink>
+      <w:r>
+        <w:t xml:space="preserve"> </w:t>
+      </w:r>
+      <w:r>
+        <w:t xml:space="preserve">com o método </w:t>
+      </w:r>
+      <w:r>
+        <w:t>GET</w:t>
+      </w:r>
+      <w:r>
+        <w:t>.</w:t>
+      </w:r>
+    </w:p>
+    <w:p>
+      <w:pPr>
+        <w:ind w:firstLine="0"/>
+      </w:pPr>
+      <w:r>
+        <w:t xml:space="preserve">Primeiramente era necessário fazer o login no servidor através do auth.login_required, de seguida </w:t>
+      </w:r>
+      <w:r>
+        <w:t>é usada a função ‘check_</w:t>
+      </w:r>
+      <w:r>
+        <w:t>file_</w:t>
+      </w:r>
+      <w:r>
+        <w:t xml:space="preserve">age’ para </w:t>
+      </w:r>
+      <w:r>
+        <w:t>verificar</w:t>
+      </w:r>
+      <w:r>
+        <w:t xml:space="preserve"> o tempo de vida do ficheiro, </w:t>
+      </w:r>
+      <w:r>
+        <w:t>ou seja,</w:t>
+      </w:r>
+      <w:r>
+        <w:t xml:space="preserve"> se o tempo de vida já expirou</w:t>
+      </w:r>
+      <w:r>
+        <w:t xml:space="preserve"> </w:t>
+      </w:r>
+      <w:r>
+        <w:t xml:space="preserve">e </w:t>
+      </w:r>
+      <w:r>
+        <w:t>caso tenha</w:t>
+      </w:r>
+      <w:r>
+        <w:t xml:space="preserve"> expirado</w:t>
+      </w:r>
+      <w:r>
+        <w:t xml:space="preserve"> </w:t>
+      </w:r>
+      <w:r>
+        <w:t>é removido do servidor.</w:t>
+      </w:r>
+    </w:p>
+    <w:p>
+      <w:pPr>
+        <w:ind w:firstLine="0"/>
+      </w:pPr>
+      <w:r>
+        <w:rPr>
+          <w:noProof/>
+        </w:rPr>
+        <w:drawing>
+          <wp:anchor distT="0" distB="0" distL="114300" distR="114300" simplePos="0" relativeHeight="251659264" behindDoc="1" locked="0" layoutInCell="1" allowOverlap="1" wp14:anchorId="0FB02D04" wp14:editId="40A66EA1">
+            <wp:simplePos x="0" y="0"/>
+            <wp:positionH relativeFrom="margin">
+              <wp:align>center</wp:align>
+            </wp:positionH>
+            <wp:positionV relativeFrom="paragraph">
+              <wp:posOffset>466845</wp:posOffset>
+            </wp:positionV>
+            <wp:extent cx="4601210" cy="2667000"/>
+            <wp:effectExtent l="0" t="0" r="8890" b="0"/>
+            <wp:wrapTopAndBottom/>
+            <wp:docPr id="18" name="Imagem 18" descr="Uma imagem com texto&#10;&#10;Descrição gerada automaticamente"/>
+            <wp:cNvGraphicFramePr>
+              <a:graphicFrameLocks xmlns:a="http://schemas.openxmlformats.org/drawingml/2006/main" noChangeAspect="1"/>
+            </wp:cNvGraphicFramePr>
+            <a:graphic xmlns:a="http://schemas.openxmlformats.org/drawingml/2006/main">
+              <a:graphicData uri="http://schemas.openxmlformats.org/drawingml/2006/picture">
+                <pic:pic xmlns:pic="http://schemas.openxmlformats.org/drawingml/2006/picture">
+                  <pic:nvPicPr>
+                    <pic:cNvPr id="18" name="Imagem 18" descr="Uma imagem com texto&#10;&#10;Descrição gerada automaticamente"/>
                     <pic:cNvPicPr/>
                   </pic:nvPicPr>
                   <pic:blipFill>
-                    <a:blip r:embed="rId25"/>
+                    <a:blip r:embed="rId27"/>
                     <a:stretch>
                       <a:fillRect/>
                     </a:stretch>
@@ -2604,7 +2156,137 @@
                   <pic:spPr>
                     <a:xfrm>
                       <a:off x="0" y="0"/>
-                      <a:ext cx="3955123" cy="1722269"/>
+                      <a:ext cx="4601210" cy="2667000"/>
+                    </a:xfrm>
+                    <a:prstGeom prst="rect">
+                      <a:avLst/>
+                    </a:prstGeom>
+                  </pic:spPr>
+                </pic:pic>
+              </a:graphicData>
+            </a:graphic>
+          </wp:anchor>
+        </w:drawing>
+      </w:r>
+    </w:p>
+    <w:p>
+      <w:pPr>
+        <w:ind w:firstLine="0"/>
+      </w:pPr>
+    </w:p>
+    <w:p>
+      <w:pPr>
+        <w:ind w:firstLine="0"/>
+      </w:pPr>
+      <w:r>
+        <w:t xml:space="preserve">Caso a função </w:t>
+      </w:r>
+      <w:r>
+        <w:t>‘</w:t>
+      </w:r>
+      <w:r>
+        <w:t xml:space="preserve">check_file_age’ </w:t>
+      </w:r>
+      <w:r>
+        <w:t xml:space="preserve">retorne </w:t>
+      </w:r>
+      <w:r>
+        <w:t>False</w:t>
+      </w:r>
+      <w:r>
+        <w:t>,</w:t>
+      </w:r>
+      <w:r>
+        <w:t xml:space="preserve"> significa que o ficheiro </w:t>
+      </w:r>
+      <w:r>
+        <w:t>em questão não existe, assim o</w:t>
+      </w:r>
+      <w:r>
+        <w:t xml:space="preserve"> servidor </w:t>
+      </w:r>
+      <w:r>
+        <w:t>retorna um</w:t>
+      </w:r>
+      <w:r>
+        <w:t xml:space="preserve"> erro ao cliente</w:t>
+      </w:r>
+      <w:r>
+        <w:t>.</w:t>
+      </w:r>
+      <w:r>
+        <w:t xml:space="preserve"> </w:t>
+      </w:r>
+      <w:r>
+        <w:t>Caso a função</w:t>
+      </w:r>
+      <w:r>
+        <w:t xml:space="preserve"> </w:t>
+      </w:r>
+      <w:r>
+        <w:t>T</w:t>
+      </w:r>
+      <w:r>
+        <w:t xml:space="preserve">rue </w:t>
+      </w:r>
+      <w:r>
+        <w:t xml:space="preserve">significa que o caminho existe </w:t>
+      </w:r>
+      <w:r>
+        <w:t>e</w:t>
+      </w:r>
+      <w:r>
+        <w:t xml:space="preserve"> a função download retorna ao cliente o ficheiro que foi pedido.</w:t>
+      </w:r>
+    </w:p>
+    <w:p>
+      <w:pPr>
+        <w:ind w:firstLine="0"/>
+        <w:jc w:val="center"/>
+        <w:rPr>
+          <w:noProof/>
+          <w:color w:val="FF0000"/>
+        </w:rPr>
+      </w:pPr>
+    </w:p>
+    <w:p>
+      <w:pPr>
+        <w:ind w:firstLine="0"/>
+        <w:jc w:val="center"/>
+        <w:rPr>
+          <w:color w:val="FF0000"/>
+        </w:rPr>
+      </w:pPr>
+      <w:r>
+        <w:rPr>
+          <w:noProof/>
+          <w:color w:val="FF0000"/>
+        </w:rPr>
+        <w:drawing>
+          <wp:inline distT="0" distB="0" distL="0" distR="0" wp14:anchorId="53A352D3" wp14:editId="5386CB8C">
+            <wp:extent cx="3448531" cy="2419688"/>
+            <wp:effectExtent l="0" t="0" r="0" b="0"/>
+            <wp:docPr id="16" name="Imagem 16" descr="Uma imagem com texto&#10;&#10;Descrição gerada automaticamente"/>
+            <wp:cNvGraphicFramePr>
+              <a:graphicFrameLocks xmlns:a="http://schemas.openxmlformats.org/drawingml/2006/main" noChangeAspect="1"/>
+            </wp:cNvGraphicFramePr>
+            <a:graphic xmlns:a="http://schemas.openxmlformats.org/drawingml/2006/main">
+              <a:graphicData uri="http://schemas.openxmlformats.org/drawingml/2006/picture">
+                <pic:pic xmlns:pic="http://schemas.openxmlformats.org/drawingml/2006/picture">
+                  <pic:nvPicPr>
+                    <pic:cNvPr id="16" name="Imagem 16" descr="Uma imagem com texto&#10;&#10;Descrição gerada automaticamente"/>
+                    <pic:cNvPicPr/>
+                  </pic:nvPicPr>
+                  <pic:blipFill>
+                    <a:blip r:embed="rId28"/>
+                    <a:stretch>
+                      <a:fillRect/>
+                    </a:stretch>
+                  </pic:blipFill>
+                  <pic:spPr>
+                    <a:xfrm>
+                      <a:off x="0" y="0"/>
+                      <a:ext cx="3448531" cy="2419688"/>
                     </a:xfrm>
                     <a:prstGeom prst="rect">
                       <a:avLst/>
@@ -2620,7 +2302,6 @@
     <w:p>
       <w:pPr>
         <w:ind w:firstLine="0"/>
-        <w:jc w:val="center"/>
       </w:pPr>
     </w:p>
     <w:p>
@@ -2631,78 +2312,241 @@
         <w:t xml:space="preserve">Para </w:t>
       </w:r>
       <w:r>
-        <w:t>a</w:t>
-      </w:r>
-      <w:r>
-        <w:t>pagar um ficheiro individual da área de trabalho</w:t>
-      </w:r>
-      <w:r>
-        <w:t>,</w:t>
-      </w:r>
-      <w:r>
-        <w:t xml:space="preserve"> criou-se a rota </w:t>
-      </w:r>
-      <w:hyperlink r:id="rId26" w:history="1">
+        <w:t>listar os ficheiros na área de trabalho</w:t>
+      </w:r>
+      <w:r>
+        <w:t xml:space="preserve">, criou-se a rota </w:t>
+      </w:r>
+      <w:hyperlink r:id="rId29" w:history="1">
         <w:r>
           <w:rPr>
             <w:rStyle w:val="Hiperligao"/>
           </w:rPr>
-          <w:t>http://localhost:5000/</w:t>
+          <w:t>http://localhost:5000/files/list</w:t>
         </w:r>
+      </w:hyperlink>
+      <w:r>
+        <w:t xml:space="preserve"> </w:t>
+      </w:r>
+      <w:r>
+        <w:t>com o método GET.</w:t>
+      </w:r>
+    </w:p>
+    <w:p>
+      <w:pPr>
+        <w:ind w:firstLine="0"/>
+        <w:rPr>
+          <w:color w:val="FF0000"/>
+        </w:rPr>
+      </w:pPr>
+      <w:r>
+        <w:t>Primeiramente era necessário fazer o login no servidor através do auth.login_required, de seguida é</w:t>
+      </w:r>
+      <w:r>
+        <w:t xml:space="preserve"> verificado a existência do caminho caso exista é criada uma lista(files) auxiliar para guardar todos os ficheiros que estejam na pasta e que não estejam </w:t>
+      </w:r>
+      <w:r>
+        <w:t xml:space="preserve">fora do seu tempo de </w:t>
+      </w:r>
+      <w:r>
+        <w:t>vida (</w:t>
+      </w:r>
+      <w:r>
+        <w:t>verificado com a função check</w:t>
+      </w:r>
+      <w:r>
+        <w:t>_file</w:t>
+      </w:r>
+      <w:r>
+        <w:t>_age)</w:t>
+      </w:r>
+      <w:r>
+        <w:t xml:space="preserve"> por fim é retornado pela função </w:t>
+      </w:r>
+      <w:r>
+        <w:t xml:space="preserve">todos </w:t>
+      </w:r>
+      <w:r>
+        <w:t>os ficheiros que o cliente possui.</w:t>
+      </w:r>
+    </w:p>
+    <w:p>
+      <w:pPr>
+        <w:ind w:firstLine="0"/>
+        <w:rPr>
+          <w:color w:val="FF0000"/>
+        </w:rPr>
+      </w:pPr>
+      <w:r>
+        <w:rPr>
+          <w:color w:val="FF0000"/>
+        </w:rPr>
+        <w:t xml:space="preserve"> </w:t>
+      </w:r>
+    </w:p>
+    <w:p>
+      <w:pPr>
+        <w:ind w:firstLine="0"/>
+      </w:pPr>
+    </w:p>
+    <w:p>
+      <w:pPr>
+        <w:ind w:firstLine="0"/>
+      </w:pPr>
+    </w:p>
+    <w:p>
+      <w:pPr>
+        <w:ind w:firstLine="0"/>
+      </w:pPr>
+    </w:p>
+    <w:p>
+      <w:pPr>
+        <w:ind w:firstLine="0"/>
+      </w:pPr>
+    </w:p>
+    <w:p>
+      <w:pPr>
+        <w:ind w:firstLine="0"/>
+      </w:pPr>
+    </w:p>
+    <w:p>
+      <w:pPr>
+        <w:ind w:firstLine="0"/>
+      </w:pPr>
+    </w:p>
+    <w:p>
+      <w:pPr>
+        <w:ind w:firstLine="0"/>
+      </w:pPr>
+    </w:p>
+    <w:p>
+      <w:pPr>
+        <w:ind w:firstLine="0"/>
+      </w:pPr>
+    </w:p>
+    <w:p>
+      <w:pPr>
+        <w:ind w:firstLine="0"/>
+        <w:jc w:val="center"/>
+      </w:pPr>
+    </w:p>
+    <w:p>
+      <w:pPr>
+        <w:ind w:firstLine="0"/>
+        <w:jc w:val="center"/>
+        <w:rPr>
+          <w:noProof/>
+        </w:rPr>
+      </w:pPr>
+    </w:p>
+    <w:p>
+      <w:pPr>
+        <w:ind w:firstLine="0"/>
+        <w:jc w:val="center"/>
+      </w:pPr>
+      <w:r>
+        <w:rPr>
+          <w:noProof/>
+        </w:rPr>
+        <w:drawing>
+          <wp:inline distT="0" distB="0" distL="0" distR="0" wp14:anchorId="2291E29D" wp14:editId="44C32946">
+            <wp:extent cx="5731510" cy="1781594"/>
+            <wp:effectExtent l="0" t="0" r="2540" b="9525"/>
+            <wp:docPr id="17" name="Imagem 17" descr="Uma imagem com texto&#10;&#10;Descrição gerada automaticamente"/>
+            <wp:cNvGraphicFramePr>
+              <a:graphicFrameLocks xmlns:a="http://schemas.openxmlformats.org/drawingml/2006/main" noChangeAspect="1"/>
+            </wp:cNvGraphicFramePr>
+            <a:graphic xmlns:a="http://schemas.openxmlformats.org/drawingml/2006/main">
+              <a:graphicData uri="http://schemas.openxmlformats.org/drawingml/2006/picture">
+                <pic:pic xmlns:pic="http://schemas.openxmlformats.org/drawingml/2006/picture">
+                  <pic:nvPicPr>
+                    <pic:cNvPr id="17" name="Imagem 17" descr="Uma imagem com texto&#10;&#10;Descrição gerada automaticamente"/>
+                    <pic:cNvPicPr/>
+                  </pic:nvPicPr>
+                  <pic:blipFill rotWithShape="1">
+                    <a:blip r:embed="rId25"/>
+                    <a:srcRect t="44110"/>
+                    <a:stretch/>
+                  </pic:blipFill>
+                  <pic:spPr bwMode="auto">
+                    <a:xfrm>
+                      <a:off x="0" y="0"/>
+                      <a:ext cx="5731510" cy="1781594"/>
+                    </a:xfrm>
+                    <a:prstGeom prst="rect">
+                      <a:avLst/>
+                    </a:prstGeom>
+                    <a:ln>
+                      <a:noFill/>
+                    </a:ln>
+                    <a:extLst>
+                      <a:ext uri="{53640926-AAD7-44D8-BBD7-CCE9431645EC}">
+                        <a14:shadowObscured xmlns:a14="http://schemas.microsoft.com/office/drawing/2010/main"/>
+                      </a:ext>
+                    </a:extLst>
+                  </pic:spPr>
+                </pic:pic>
+              </a:graphicData>
+            </a:graphic>
+          </wp:inline>
+        </w:drawing>
+      </w:r>
+    </w:p>
+    <w:p>
+      <w:pPr>
+        <w:ind w:firstLine="0"/>
+      </w:pPr>
+      <w:r>
+        <w:t xml:space="preserve">Para apagar um ficheiro individual da área de trabalho, criou-se a rota </w:t>
+      </w:r>
+      <w:hyperlink r:id="rId30" w:history="1">
         <w:r>
           <w:rPr>
             <w:rStyle w:val="Hiperligao"/>
           </w:rPr>
-          <w:t>delete/file_name</w:t>
+          <w:t>http://localhost:5000/files/delete/&lt;string:file_name</w:t>
         </w:r>
       </w:hyperlink>
       <w:r>
+        <w:rPr>
+          <w:rStyle w:val="Hiperligao"/>
+        </w:rPr>
+        <w:t>&gt;</w:t>
+      </w:r>
+      <w:r>
         <w:t xml:space="preserve"> </w:t>
       </w:r>
       <w:r>
-        <w:t xml:space="preserve">com o método </w:t>
-      </w:r>
-      <w:r>
-        <w:t>DELETE</w:t>
-      </w:r>
-      <w:r>
-        <w:t>.</w:t>
-      </w:r>
-    </w:p>
-    <w:p>
-      <w:pPr>
-        <w:ind w:firstLine="0"/>
-      </w:pPr>
-      <w:r>
-        <w:t xml:space="preserve">Primeiramente era necessário fazer o login no servidor através do </w:t>
-      </w:r>
-      <w:proofErr w:type="spellStart"/>
-      <w:r>
-        <w:t>auth.login_required</w:t>
-      </w:r>
-      <w:proofErr w:type="spellEnd"/>
-      <w:r>
-        <w:t xml:space="preserve">, </w:t>
-      </w:r>
-      <w:r>
-        <w:t>seguida é usada a função ‘</w:t>
-      </w:r>
-      <w:proofErr w:type="spellStart"/>
-      <w:r>
-        <w:t>check_age</w:t>
-      </w:r>
-      <w:proofErr w:type="spellEnd"/>
-      <w:r>
-        <w:t>’ para verificar o tempo de vida do ficheiro, ou seja, se o tempo de vida já expirou</w:t>
+        <w:t>com o método DELETE.</w:t>
+      </w:r>
+    </w:p>
+    <w:p>
+      <w:pPr>
+        <w:ind w:firstLine="0"/>
+      </w:pPr>
+      <w:r>
+        <w:t xml:space="preserve">Primeiramente era necessário fazer o login no servidor através do auth.login_required, </w:t>
+      </w:r>
+      <w:r>
+        <w:t>seguida é usada a função ‘check</w:t>
+      </w:r>
+      <w:r>
+        <w:t>_file</w:t>
+      </w:r>
+      <w:r>
+        <w:t>_age’ para verificar o tempo de vida do ficheiro, ou seja, se o tempo de vida já expirou</w:t>
       </w:r>
       <w:r>
         <w:t xml:space="preserve"> e</w:t>
       </w:r>
       <w:r>
-        <w:t xml:space="preserve"> caso tenha é removido do servidor</w:t>
-      </w:r>
-      <w:r>
-        <w:t>. Depois de verificado esta condição o ficheiro é removido do servidor a pedido do cliente.</w:t>
+        <w:t xml:space="preserve"> caso tenha é removido do servidor. Depois de verificado esta condição o ficheiro é removido do servidor a pedi</w:t>
+      </w:r>
+      <w:r>
+        <w:t>++++++++++++++++</w:t>
+      </w:r>
+      <w:r>
+        <w:t>do do cliente.</w:t>
       </w:r>
     </w:p>
     <w:p>
@@ -2804,10 +2648,358 @@
         </w:numPr>
       </w:pPr>
       <w:r>
+        <w:rPr>
+          <w:noProof/>
+        </w:rPr>
+        <w:drawing>
+          <wp:anchor distT="0" distB="0" distL="114300" distR="114300" simplePos="0" relativeHeight="251664384" behindDoc="0" locked="0" layoutInCell="1" allowOverlap="1" wp14:anchorId="5AAAE2F2" wp14:editId="59176213">
+            <wp:simplePos x="0" y="0"/>
+            <wp:positionH relativeFrom="column">
+              <wp:posOffset>-625475</wp:posOffset>
+            </wp:positionH>
+            <wp:positionV relativeFrom="paragraph">
+              <wp:posOffset>389255</wp:posOffset>
+            </wp:positionV>
+            <wp:extent cx="3725545" cy="2187575"/>
+            <wp:effectExtent l="0" t="0" r="8255" b="3175"/>
+            <wp:wrapTopAndBottom/>
+            <wp:docPr id="26" name="Imagem 26" descr="Uma imagem com texto&#10;&#10;Descrição gerada automaticamente"/>
+            <wp:cNvGraphicFramePr>
+              <a:graphicFrameLocks xmlns:a="http://schemas.openxmlformats.org/drawingml/2006/main" noChangeAspect="1"/>
+            </wp:cNvGraphicFramePr>
+            <a:graphic xmlns:a="http://schemas.openxmlformats.org/drawingml/2006/main">
+              <a:graphicData uri="http://schemas.openxmlformats.org/drawingml/2006/picture">
+                <pic:pic xmlns:pic="http://schemas.openxmlformats.org/drawingml/2006/picture">
+                  <pic:nvPicPr>
+                    <pic:cNvPr id="26" name="Imagem 26" descr="Uma imagem com texto&#10;&#10;Descrição gerada automaticamente"/>
+                    <pic:cNvPicPr/>
+                  </pic:nvPicPr>
+                  <pic:blipFill>
+                    <a:blip r:embed="rId31"/>
+                    <a:stretch>
+                      <a:fillRect/>
+                    </a:stretch>
+                  </pic:blipFill>
+                  <pic:spPr>
+                    <a:xfrm>
+                      <a:off x="0" y="0"/>
+                      <a:ext cx="3725545" cy="2187575"/>
+                    </a:xfrm>
+                    <a:prstGeom prst="rect">
+                      <a:avLst/>
+                    </a:prstGeom>
+                  </pic:spPr>
+                </pic:pic>
+              </a:graphicData>
+            </a:graphic>
+            <wp14:sizeRelH relativeFrom="margin">
+              <wp14:pctWidth>0</wp14:pctWidth>
+            </wp14:sizeRelH>
+            <wp14:sizeRelV relativeFrom="margin">
+              <wp14:pctHeight>0</wp14:pctHeight>
+            </wp14:sizeRelV>
+          </wp:anchor>
+        </w:drawing>
+      </w:r>
+      <w:r>
+        <w:rPr>
+          <w:noProof/>
+        </w:rPr>
+        <w:drawing>
+          <wp:anchor distT="0" distB="0" distL="114300" distR="114300" simplePos="0" relativeHeight="251663360" behindDoc="0" locked="0" layoutInCell="1" allowOverlap="1" wp14:anchorId="78FBF892" wp14:editId="1440A3BF">
+            <wp:simplePos x="0" y="0"/>
+            <wp:positionH relativeFrom="column">
+              <wp:posOffset>3194713</wp:posOffset>
+            </wp:positionH>
+            <wp:positionV relativeFrom="paragraph">
+              <wp:posOffset>443340</wp:posOffset>
+            </wp:positionV>
+            <wp:extent cx="3307715" cy="2073910"/>
+            <wp:effectExtent l="0" t="0" r="6985" b="2540"/>
+            <wp:wrapTopAndBottom/>
+            <wp:docPr id="25" name="Imagem 25" descr="Uma imagem com texto&#10;&#10;Descrição gerada automaticamente"/>
+            <wp:cNvGraphicFramePr>
+              <a:graphicFrameLocks xmlns:a="http://schemas.openxmlformats.org/drawingml/2006/main" noChangeAspect="1"/>
+            </wp:cNvGraphicFramePr>
+            <a:graphic xmlns:a="http://schemas.openxmlformats.org/drawingml/2006/main">
+              <a:graphicData uri="http://schemas.openxmlformats.org/drawingml/2006/picture">
+                <pic:pic xmlns:pic="http://schemas.openxmlformats.org/drawingml/2006/picture">
+                  <pic:nvPicPr>
+                    <pic:cNvPr id="25" name="Imagem 25" descr="Uma imagem com texto&#10;&#10;Descrição gerada automaticamente"/>
+                    <pic:cNvPicPr/>
+                  </pic:nvPicPr>
+                  <pic:blipFill>
+                    <a:blip r:embed="rId32"/>
+                    <a:stretch>
+                      <a:fillRect/>
+                    </a:stretch>
+                  </pic:blipFill>
+                  <pic:spPr>
+                    <a:xfrm>
+                      <a:off x="0" y="0"/>
+                      <a:ext cx="3307715" cy="2073910"/>
+                    </a:xfrm>
+                    <a:prstGeom prst="rect">
+                      <a:avLst/>
+                    </a:prstGeom>
+                  </pic:spPr>
+                </pic:pic>
+              </a:graphicData>
+            </a:graphic>
+            <wp14:sizeRelH relativeFrom="margin">
+              <wp14:pctWidth>0</wp14:pctWidth>
+            </wp14:sizeRelH>
+            <wp14:sizeRelV relativeFrom="margin">
+              <wp14:pctHeight>0</wp14:pctHeight>
+            </wp14:sizeRelV>
+          </wp:anchor>
+        </w:drawing>
+      </w:r>
+      <w:r>
         <w:t>Definir canais (para mensagens instantâneas)</w:t>
       </w:r>
       <w:r>
         <w:t>.</w:t>
+      </w:r>
+      <w:r>
+        <w:rPr>
+          <w:noProof/>
+        </w:rPr>
+        <w:t xml:space="preserve"> </w:t>
+      </w:r>
+    </w:p>
+    <w:p/>
+    <w:p>
+      <w:r>
+        <w:t xml:space="preserve">Com </w:t>
+      </w:r>
+      <w:r>
+        <w:t xml:space="preserve">as duas rotas especificadas acima </w:t>
+      </w:r>
+      <w:r>
+        <w:t xml:space="preserve">é permitido que </w:t>
+      </w:r>
+      <w:r>
+        <w:t xml:space="preserve">tanto </w:t>
+      </w:r>
+      <w:r>
+        <w:t xml:space="preserve">o </w:t>
+      </w:r>
+      <w:r>
+        <w:t xml:space="preserve">cliente genérico </w:t>
+      </w:r>
+      <w:r>
+        <w:t xml:space="preserve">como um administrador </w:t>
+      </w:r>
+      <w:r>
+        <w:t>consigam</w:t>
+      </w:r>
+      <w:r>
+        <w:t xml:space="preserve"> </w:t>
+      </w:r>
+      <w:r>
+        <w:t xml:space="preserve">criar uma nova conta de utilizador. O administrador tem o poder de decidir a palavra-passe </w:t>
+      </w:r>
+      <w:r>
+        <w:t>e se se trata de um</w:t>
+      </w:r>
+      <w:r>
+        <w:t>a</w:t>
+      </w:r>
+      <w:r>
+        <w:t xml:space="preserve"> conta de administrador ou não.</w:t>
+      </w:r>
+      <w:r>
+        <w:br/>
+        <w:t xml:space="preserve">Ambas as rotas </w:t>
+      </w:r>
+      <w:r>
+        <w:t>têm método POST.</w:t>
+      </w:r>
+    </w:p>
+    <w:p>
+      <w:r>
+        <w:rPr>
+          <w:noProof/>
+        </w:rPr>
+        <w:lastRenderedPageBreak/>
+        <w:drawing>
+          <wp:anchor distT="0" distB="0" distL="114300" distR="114300" simplePos="0" relativeHeight="251665408" behindDoc="0" locked="0" layoutInCell="1" allowOverlap="1" wp14:anchorId="3C6D7A35" wp14:editId="32458299">
+            <wp:simplePos x="0" y="0"/>
+            <wp:positionH relativeFrom="margin">
+              <wp:align>center</wp:align>
+            </wp:positionH>
+            <wp:positionV relativeFrom="paragraph">
+              <wp:posOffset>0</wp:posOffset>
+            </wp:positionV>
+            <wp:extent cx="4945711" cy="5167079"/>
+            <wp:effectExtent l="0" t="0" r="7620" b="0"/>
+            <wp:wrapTopAndBottom/>
+            <wp:docPr id="27" name="Imagem 27" descr="Uma imagem com texto&#10;&#10;Descrição gerada automaticamente"/>
+            <wp:cNvGraphicFramePr>
+              <a:graphicFrameLocks xmlns:a="http://schemas.openxmlformats.org/drawingml/2006/main" noChangeAspect="1"/>
+            </wp:cNvGraphicFramePr>
+            <a:graphic xmlns:a="http://schemas.openxmlformats.org/drawingml/2006/main">
+              <a:graphicData uri="http://schemas.openxmlformats.org/drawingml/2006/picture">
+                <pic:pic xmlns:pic="http://schemas.openxmlformats.org/drawingml/2006/picture">
+                  <pic:nvPicPr>
+                    <pic:cNvPr id="27" name="Imagem 27" descr="Uma imagem com texto&#10;&#10;Descrição gerada automaticamente"/>
+                    <pic:cNvPicPr/>
+                  </pic:nvPicPr>
+                  <pic:blipFill>
+                    <a:blip r:embed="rId33"/>
+                    <a:stretch>
+                      <a:fillRect/>
+                    </a:stretch>
+                  </pic:blipFill>
+                  <pic:spPr>
+                    <a:xfrm>
+                      <a:off x="0" y="0"/>
+                      <a:ext cx="4945711" cy="5167079"/>
+                    </a:xfrm>
+                    <a:prstGeom prst="rect">
+                      <a:avLst/>
+                    </a:prstGeom>
+                  </pic:spPr>
+                </pic:pic>
+              </a:graphicData>
+            </a:graphic>
+          </wp:anchor>
+        </w:drawing>
+      </w:r>
+    </w:p>
+    <w:p>
+      <w:r>
+        <w:t xml:space="preserve">Para um administrador poder alterar a palavra-passe </w:t>
+      </w:r>
+      <w:r>
+        <w:t>de um utilizador</w:t>
+      </w:r>
+      <w:r>
+        <w:t xml:space="preserve"> criou-se a rota </w:t>
+      </w:r>
+    </w:p>
+    <w:p>
+      <w:pPr>
+        <w:ind w:firstLine="0"/>
+      </w:pPr>
+      <w:hyperlink r:id="rId34" w:history="1">
+        <w:r>
+          <w:rPr>
+            <w:rStyle w:val="Hiperligao"/>
+          </w:rPr>
+          <w:t>http://localhost:5000/use</w:t>
+        </w:r>
+        <w:r>
+          <w:rPr>
+            <w:rStyle w:val="Hiperligao"/>
+          </w:rPr>
+          <w:t>rs/change_password</w:t>
+        </w:r>
+      </w:hyperlink>
+      <w:r>
+        <w:t xml:space="preserve"> </w:t>
+      </w:r>
+      <w:r>
+        <w:t>com</w:t>
+      </w:r>
+      <w:r>
+        <w:t xml:space="preserve"> o método PUT</w:t>
+      </w:r>
+      <w:r>
+        <w:t xml:space="preserve">, para eliminar um utilizador a rota </w:t>
+      </w:r>
+      <w:hyperlink r:id="rId35" w:history="1">
+        <w:r>
+          <w:rPr>
+            <w:rStyle w:val="Hiperligao"/>
+          </w:rPr>
+          <w:t>http://localhost:5000/users/</w:t>
+        </w:r>
+        <w:r>
+          <w:rPr>
+            <w:rStyle w:val="Hiperligao"/>
+          </w:rPr>
+          <w:t>remove</w:t>
+        </w:r>
+      </w:hyperlink>
+      <w:r>
+        <w:t xml:space="preserve"> </w:t>
+      </w:r>
+      <w:r>
+        <w:t>com o método DELETE recebe de um administrador o username a eliminar, eliminand</w:t>
+      </w:r>
+      <w:r>
+        <w:t>o também qualquer ficheiro que este tenha guardado.</w:t>
+      </w:r>
+    </w:p>
+    <w:p>
+      <w:pPr>
+        <w:ind w:firstLine="0"/>
+      </w:pPr>
+    </w:p>
+    <w:p/>
+    <w:p/>
+    <w:p/>
+    <w:p/>
+    <w:p>
+      <w:r>
+        <w:rPr>
+          <w:noProof/>
+        </w:rPr>
+        <w:lastRenderedPageBreak/>
+        <w:drawing>
+          <wp:anchor distT="0" distB="0" distL="114300" distR="114300" simplePos="0" relativeHeight="251666432" behindDoc="0" locked="0" layoutInCell="1" allowOverlap="1" wp14:anchorId="1C5D3092" wp14:editId="60C04A3C">
+            <wp:simplePos x="0" y="0"/>
+            <wp:positionH relativeFrom="column">
+              <wp:posOffset>271780</wp:posOffset>
+            </wp:positionH>
+            <wp:positionV relativeFrom="paragraph">
+              <wp:posOffset>427355</wp:posOffset>
+            </wp:positionV>
+            <wp:extent cx="5639435" cy="3409950"/>
+            <wp:effectExtent l="0" t="0" r="0" b="0"/>
+            <wp:wrapTopAndBottom/>
+            <wp:docPr id="28" name="Imagem 28" descr="Uma imagem com texto&#10;&#10;Descrição gerada automaticamente"/>
+            <wp:cNvGraphicFramePr>
+              <a:graphicFrameLocks xmlns:a="http://schemas.openxmlformats.org/drawingml/2006/main" noChangeAspect="1"/>
+            </wp:cNvGraphicFramePr>
+            <a:graphic xmlns:a="http://schemas.openxmlformats.org/drawingml/2006/main">
+              <a:graphicData uri="http://schemas.openxmlformats.org/drawingml/2006/picture">
+                <pic:pic xmlns:pic="http://schemas.openxmlformats.org/drawingml/2006/picture">
+                  <pic:nvPicPr>
+                    <pic:cNvPr id="28" name="Imagem 28" descr="Uma imagem com texto&#10;&#10;Descrição gerada automaticamente"/>
+                    <pic:cNvPicPr/>
+                  </pic:nvPicPr>
+                  <pic:blipFill>
+                    <a:blip r:embed="rId36"/>
+                    <a:stretch>
+                      <a:fillRect/>
+                    </a:stretch>
+                  </pic:blipFill>
+                  <pic:spPr>
+                    <a:xfrm>
+                      <a:off x="0" y="0"/>
+                      <a:ext cx="5639435" cy="3409950"/>
+                    </a:xfrm>
+                    <a:prstGeom prst="rect">
+                      <a:avLst/>
+                    </a:prstGeom>
+                  </pic:spPr>
+                </pic:pic>
+              </a:graphicData>
+            </a:graphic>
+          </wp:anchor>
+        </w:drawing>
+      </w:r>
+    </w:p>
+    <w:p/>
+    <w:p>
+      <w:r>
+        <w:t xml:space="preserve">Esta rota permite que um administrador defina um novo canal através do método POST, no pedido é enviado em JSON </w:t>
+      </w:r>
+      <w:r>
+        <w:t>o nome a ser atribuído ao novo canal.</w:t>
       </w:r>
     </w:p>
     <w:p/>
@@ -2820,11 +3012,11 @@
     <w:p/>
     <w:p/>
     <w:p/>
-    <w:p/>
-    <w:p/>
-    <w:p/>
-    <w:p/>
-    <w:p/>
+    <w:p>
+      <w:pPr>
+        <w:ind w:firstLine="0"/>
+      </w:pPr>
+    </w:p>
     <w:p>
       <w:pPr>
         <w:jc w:val="center"/>
@@ -2938,9 +3130,9 @@
       </w:pPr>
     </w:p>
     <w:sectPr>
-      <w:headerReference w:type="default" r:id="rId27"/>
-      <w:footerReference w:type="default" r:id="rId28"/>
-      <w:headerReference w:type="first" r:id="rId29"/>
+      <w:headerReference w:type="default" r:id="rId37"/>
+      <w:footerReference w:type="default" r:id="rId38"/>
+      <w:headerReference w:type="first" r:id="rId39"/>
       <w:footnotePr>
         <w:pos w:val="beneathText"/>
       </w:footnotePr>
@@ -6445,10 +6637,6 @@
 </file>
 
 <file path=customXml/item1.xml><?xml version="1.0" encoding="utf-8"?>
-<b:Sources xmlns:b="http://schemas.openxmlformats.org/officeDocument/2006/bibliography" xmlns="http://schemas.openxmlformats.org/officeDocument/2006/bibliography" SelectedStyle="\APASixthEditionOfficeOnline.xsl" StyleName="APA" Version="6"/>
-</file>
-
-<file path=customXml/item2.xml><?xml version="1.0" encoding="utf-8"?>
 <employees xmlns="http://schemas.microsoft.com/temp/samples">
   <employee>
     <CustomerName>&lt;?xml version="1.0" standalone="yes"?&gt;
@@ -6462,18 +6650,22 @@
 </employees>
 </file>
 
+<file path=customXml/item2.xml><?xml version="1.0" encoding="utf-8"?>
+<b:Sources xmlns:b="http://schemas.openxmlformats.org/officeDocument/2006/bibliography" xmlns="http://schemas.openxmlformats.org/officeDocument/2006/bibliography" SelectedStyle="\APASixthEditionOfficeOnline.xsl" StyleName="APA" Version="6"/>
+</file>
+
 <file path=customXml/itemProps1.xml><?xml version="1.0" encoding="utf-8"?>
+<ds:datastoreItem xmlns:ds="http://schemas.openxmlformats.org/officeDocument/2006/customXml" ds:itemID="{B98E728A-96FF-4995-885C-5AF887AB0C35}">
+  <ds:schemaRefs>
+    <ds:schemaRef ds:uri="http://schemas.microsoft.com/temp/samples"/>
+  </ds:schemaRefs>
+</ds:datastoreItem>
+</file>
+
+<file path=customXml/itemProps2.xml><?xml version="1.0" encoding="utf-8"?>
 <ds:datastoreItem xmlns:ds="http://schemas.openxmlformats.org/officeDocument/2006/customXml" ds:itemID="{DBDCF1FC-F467-4AA3-8652-9F054B114972}">
   <ds:schemaRefs>
     <ds:schemaRef ds:uri="http://schemas.openxmlformats.org/officeDocument/2006/bibliography"/>
   </ds:schemaRefs>
 </ds:datastoreItem>
-</file>
-
-<file path=customXml/itemProps2.xml><?xml version="1.0" encoding="utf-8"?>
-<ds:datastoreItem xmlns:ds="http://schemas.openxmlformats.org/officeDocument/2006/customXml" ds:itemID="{B98E728A-96FF-4995-885C-5AF887AB0C35}">
-  <ds:schemaRefs>
-    <ds:schemaRef ds:uri="http://schemas.microsoft.com/temp/samples"/>
-  </ds:schemaRefs>
-</ds:datastoreItem>
 </file>
</xml_diff>